<commit_message>
Cambios CU01 a CU04
</commit_message>
<xml_diff>
--- a/Casos de Uso/CU01- Administrar Hardware.docx
+++ b/Casos de Uso/CU01- Administrar Hardware.docx
@@ -505,7 +505,21 @@
                 <w:rFonts w:cs="Arial"/>
                 <w:lang w:val="es-ES"/>
               </w:rPr>
-              <w:t xml:space="preserve">El jefe del centro de cómputo podrá visualizar, editar, agregar y eliminar algún elemento de hardware al sistema. </w:t>
+              <w:t xml:space="preserve">El jefe del centro de cómputo podrá visualizar, editar, agregar y eliminar algún elemento de </w:t>
+            </w:r>
+            <w:r>
+              <w:rPr>
+                <w:rFonts w:cs="Arial"/>
+                <w:lang w:val="es-ES"/>
+              </w:rPr>
+              <w:t>HARDWARE</w:t>
+            </w:r>
+            <w:r>
+              <w:rPr>
+                <w:rFonts w:cs="Arial"/>
+                <w:lang w:val="es-ES"/>
+              </w:rPr>
+              <w:t xml:space="preserve"> al sistema. </w:t>
             </w:r>
           </w:p>
         </w:tc>
@@ -646,6 +660,18 @@
               </w:numPr>
             </w:pPr>
             <w:r>
+              <w:t>El jefe del centro de cómputo selecciona “Administrar Hardware”.</w:t>
+            </w:r>
+          </w:p>
+          <w:p>
+            <w:pPr>
+              <w:pStyle w:val="Prrafodelista"/>
+              <w:numPr>
+                <w:ilvl w:val="0"/>
+                <w:numId w:val="6"/>
+              </w:numPr>
+            </w:pPr>
+            <w:r>
               <w:t xml:space="preserve">El sistema muestra </w:t>
             </w:r>
             <w:r>
@@ -661,10 +687,7 @@
               <w:t xml:space="preserve"> hardware</w:t>
             </w:r>
             <w:r>
-              <w:t>”</w:t>
-            </w:r>
-            <w:r>
-              <w:t xml:space="preserve">, </w:t>
+              <w:t xml:space="preserve">”, </w:t>
             </w:r>
             <w:r>
               <w:t>“Agregar</w:t>
@@ -718,6 +741,9 @@
               <w:t>Visualizar</w:t>
             </w:r>
             <w:r>
+              <w:t xml:space="preserve"> software</w:t>
+            </w:r>
+            <w:r>
               <w:t>”</w:t>
             </w:r>
             <w:r>
@@ -733,7 +759,10 @@
               </w:numPr>
             </w:pPr>
             <w:r>
-              <w:t>El sistema muestra una lista con todos los elementos de HARDWARE y una opción de filtrar.</w:t>
+              <w:t>El sistema muestra una lista con todos los elementos de HARDWARE y una opción de filtrar</w:t>
+            </w:r>
+            <w:r>
+              <w:t xml:space="preserve"> (ExCon).</w:t>
             </w:r>
           </w:p>
           <w:p>
@@ -860,7 +889,14 @@
                     <w:rFonts w:cs="Arial"/>
                     <w:lang w:val="es-ES"/>
                   </w:rPr>
-                  <w:t>El Sistema muestra una pantalla con los campos a llenar (No. Inventario, marca, modelo, No. De serie y AREA).</w:t>
+                  <w:t>El Sistema muestra una pantalla con los campos a llenar (No. Inventario, marca, modelo, No. De serie y AREA)</w:t>
+                </w:r>
+                <w:r>
+                  <w:rPr>
+                    <w:rFonts w:cs="Arial"/>
+                    <w:lang w:val="es-ES"/>
+                  </w:rPr>
+                  <w:t>, con las opciones de “Guardar” deshabilitada y “Cancelar”.</w:t>
                 </w:r>
               </w:p>
               <w:p>
@@ -882,21 +918,19 @@
                   </w:rPr>
                   <w:t xml:space="preserve">El </w:t>
                 </w:r>
-                <w:proofErr w:type="gramStart"/>
-                <w:r>
-                  <w:rPr>
-                    <w:rFonts w:cs="Arial"/>
-                    <w:lang w:val="es-ES"/>
-                  </w:rPr>
-                  <w:t>Jefe</w:t>
-                </w:r>
-                <w:proofErr w:type="gramEnd"/>
-                <w:r>
-                  <w:rPr>
-                    <w:rFonts w:cs="Arial"/>
-                    <w:lang w:val="es-ES"/>
-                  </w:rPr>
-                  <w:t xml:space="preserve"> del Centro de Computo llena los campos </w:t>
+                <w:r>
+                  <w:rPr>
+                    <w:rFonts w:cs="Arial"/>
+                    <w:lang w:val="es-ES"/>
+                  </w:rPr>
+                  <w:t>j</w:t>
+                </w:r>
+                <w:r>
+                  <w:rPr>
+                    <w:rFonts w:cs="Arial"/>
+                    <w:lang w:val="es-ES"/>
+                  </w:rPr>
+                  <w:t xml:space="preserve">efe del Centro de Computo llena los campos </w:t>
                 </w:r>
               </w:p>
               <w:p>
@@ -997,6 +1031,7 @@
                     <w:rFonts w:cs="Arial"/>
                     <w:lang w:val="es-ES"/>
                   </w:rPr>
+                  <w:lastRenderedPageBreak/>
                   <w:t>El Sistema guarda el nuevo HARDWARE en la base de datos y muestra un mensaje “Hardware guardado con éxito”</w:t>
                 </w:r>
                 <w:r>
@@ -1038,7 +1073,14 @@
                     <w:rFonts w:cs="Arial"/>
                     <w:lang w:val="es-ES"/>
                   </w:rPr>
-                  <w:t>Regresa a</w:t>
+                  <w:t xml:space="preserve">El sistema </w:t>
+                </w:r>
+                <w:r>
+                  <w:rPr>
+                    <w:rFonts w:cs="Arial"/>
+                    <w:lang w:val="es-ES"/>
+                  </w:rPr>
+                  <w:t>egresa a</w:t>
                 </w:r>
                 <w:r>
                   <w:rPr>
@@ -1060,7 +1102,6 @@
                     <w:rFonts w:cs="Arial"/>
                     <w:lang w:val="es-ES"/>
                   </w:rPr>
-                  <w:lastRenderedPageBreak/>
                   <w:t>FA-2</w:t>
                 </w:r>
                 <w:r>
@@ -1083,7 +1124,7 @@
                   <w:pStyle w:val="Prrafodelista"/>
                   <w:numPr>
                     <w:ilvl w:val="0"/>
-                    <w:numId w:val="11"/>
+                    <w:numId w:val="22"/>
                   </w:numPr>
                   <w:rPr>
                     <w:rFonts w:cs="Arial"/>
@@ -1103,7 +1144,7 @@
                   <w:pStyle w:val="Prrafodelista"/>
                   <w:numPr>
                     <w:ilvl w:val="0"/>
-                    <w:numId w:val="11"/>
+                    <w:numId w:val="22"/>
                   </w:numPr>
                   <w:rPr>
                     <w:rFonts w:cs="Arial"/>
@@ -1115,7 +1156,14 @@
                     <w:rFonts w:cs="Arial"/>
                     <w:lang w:val="es-ES"/>
                   </w:rPr>
-                  <w:t>El sistema muestra una pantalla con una opción de introducir número de serie.</w:t>
+                  <w:t>El sistema muestra una pantalla con una opción de introducir número de serie</w:t>
+                </w:r>
+                <w:r>
+                  <w:rPr>
+                    <w:rFonts w:cs="Arial"/>
+                    <w:lang w:val="es-ES"/>
+                  </w:rPr>
+                  <w:t xml:space="preserve"> y el botón de “Buscar”</w:t>
                 </w:r>
               </w:p>
               <w:p>
@@ -1123,7 +1171,7 @@
                   <w:pStyle w:val="Prrafodelista"/>
                   <w:numPr>
                     <w:ilvl w:val="0"/>
-                    <w:numId w:val="11"/>
+                    <w:numId w:val="22"/>
                   </w:numPr>
                   <w:rPr>
                     <w:rFonts w:cs="Arial"/>
@@ -1135,7 +1183,21 @@
                     <w:rFonts w:cs="Arial"/>
                     <w:lang w:val="es-ES"/>
                   </w:rPr>
-                  <w:t>El jefe del centro de cómputo ingresa los datos solicitados (Ver FA-</w:t>
+                  <w:t>El jefe del centro de cómputo ingresa los datos solicitados</w:t>
+                </w:r>
+                <w:r>
+                  <w:rPr>
+                    <w:rFonts w:cs="Arial"/>
+                    <w:lang w:val="es-ES"/>
+                  </w:rPr>
+                  <w:t xml:space="preserve"> y selecciona buscar</w:t>
+                </w:r>
+                <w:r>
+                  <w:rPr>
+                    <w:rFonts w:cs="Arial"/>
+                    <w:lang w:val="es-ES"/>
+                  </w:rPr>
+                  <w:t xml:space="preserve"> (Ver FA-</w:t>
                 </w:r>
                 <w:r>
                   <w:rPr>
@@ -1150,6 +1212,13 @@
                     <w:lang w:val="es-ES"/>
                   </w:rPr>
                   <w:t>)</w:t>
+                </w:r>
+                <w:r>
+                  <w:rPr>
+                    <w:rFonts w:cs="Arial"/>
+                    <w:lang w:val="es-ES"/>
+                  </w:rPr>
+                  <w:t>.</w:t>
                 </w:r>
               </w:p>
               <w:p>
@@ -1157,7 +1226,7 @@
                   <w:pStyle w:val="Prrafodelista"/>
                   <w:numPr>
                     <w:ilvl w:val="0"/>
-                    <w:numId w:val="11"/>
+                    <w:numId w:val="22"/>
                   </w:numPr>
                   <w:rPr>
                     <w:rFonts w:cs="Arial"/>
@@ -1198,7 +1267,7 @@
                   <w:pStyle w:val="Prrafodelista"/>
                   <w:numPr>
                     <w:ilvl w:val="0"/>
-                    <w:numId w:val="11"/>
+                    <w:numId w:val="22"/>
                   </w:numPr>
                   <w:rPr>
                     <w:rFonts w:cs="Arial"/>
@@ -1210,7 +1279,35 @@
                     <w:rFonts w:cs="Arial"/>
                     <w:lang w:val="es-ES"/>
                   </w:rPr>
-                  <w:t>El sistema muestra una ventana emergente con los datos del HARDWARE en campos de texto editables.</w:t>
+                  <w:t>El sistema muestra una ventana emergente con los datos del HARDWARE en campos de texto editables</w:t>
+                </w:r>
+                <w:r>
+                  <w:rPr>
+                    <w:rFonts w:cs="Arial"/>
+                    <w:lang w:val="es-ES"/>
+                  </w:rPr>
+                  <w:t xml:space="preserve"> y las opciones de “Guardar” </w:t>
+                </w:r>
+                <w:r>
+                  <w:rPr>
+                    <w:rFonts w:cs="Arial"/>
+                    <w:lang w:val="es-ES"/>
+                  </w:rPr>
+                  <w:t xml:space="preserve">deshabilitada y </w:t>
+                </w:r>
+                <w:r>
+                  <w:rPr>
+                    <w:rFonts w:cs="Arial"/>
+                    <w:lang w:val="es-ES"/>
+                  </w:rPr>
+                  <w:t>“Cancelar”</w:t>
+                </w:r>
+                <w:r>
+                  <w:rPr>
+                    <w:rFonts w:cs="Arial"/>
+                    <w:lang w:val="es-ES"/>
+                  </w:rPr>
+                  <w:t>.</w:t>
                 </w:r>
               </w:p>
               <w:p>
@@ -1218,7 +1315,7 @@
                   <w:pStyle w:val="Prrafodelista"/>
                   <w:numPr>
                     <w:ilvl w:val="0"/>
-                    <w:numId w:val="11"/>
+                    <w:numId w:val="22"/>
                   </w:numPr>
                   <w:rPr>
                     <w:rFonts w:cs="Arial"/>
@@ -1238,7 +1335,7 @@
                   <w:pStyle w:val="Prrafodelista"/>
                   <w:numPr>
                     <w:ilvl w:val="0"/>
-                    <w:numId w:val="11"/>
+                    <w:numId w:val="22"/>
                   </w:numPr>
                   <w:rPr>
                     <w:rFonts w:cs="Arial"/>
@@ -1258,7 +1355,7 @@
                   <w:pStyle w:val="Prrafodelista"/>
                   <w:numPr>
                     <w:ilvl w:val="0"/>
-                    <w:numId w:val="11"/>
+                    <w:numId w:val="22"/>
                   </w:numPr>
                   <w:rPr>
                     <w:rFonts w:cs="Arial"/>
@@ -1278,7 +1375,7 @@
                   <w:pStyle w:val="Prrafodelista"/>
                   <w:numPr>
                     <w:ilvl w:val="0"/>
-                    <w:numId w:val="11"/>
+                    <w:numId w:val="22"/>
                   </w:numPr>
                   <w:rPr>
                     <w:rFonts w:cs="Arial"/>
@@ -1305,7 +1402,7 @@
                   <w:pStyle w:val="Prrafodelista"/>
                   <w:numPr>
                     <w:ilvl w:val="0"/>
-                    <w:numId w:val="11"/>
+                    <w:numId w:val="22"/>
                   </w:numPr>
                   <w:rPr>
                     <w:rFonts w:cs="Arial"/>
@@ -1324,21 +1421,21 @@
                     <w:rFonts w:cs="Arial"/>
                     <w:lang w:val="es-ES"/>
                   </w:rPr>
-                  <w:t xml:space="preserve"> (Ver </w:t>
-                </w:r>
-                <w:r>
-                  <w:rPr>
-                    <w:rFonts w:cs="Arial"/>
-                    <w:lang w:val="es-ES"/>
-                  </w:rPr>
-                  <w:t>ExCon</w:t>
-                </w:r>
-                <w:r>
-                  <w:rPr>
-                    <w:rFonts w:cs="Arial"/>
-                    <w:lang w:val="es-ES"/>
-                  </w:rPr>
-                  <w:t>)</w:t>
+                  <w:t xml:space="preserve"> y</w:t>
+                </w:r>
+                <w:r>
+                  <w:rPr>
+                    <w:rFonts w:cs="Arial"/>
+                    <w:lang w:val="es-ES"/>
+                  </w:rPr>
+                  <w:t xml:space="preserve"> muestra un mensaje “Cambios realizados con éxito”</w:t>
+                </w:r>
+                <w:r>
+                  <w:rPr>
+                    <w:rFonts w:cs="Arial"/>
+                    <w:lang w:val="es-ES"/>
+                  </w:rPr>
+                  <w:t xml:space="preserve"> (Ver ExCon).</w:t>
                 </w:r>
               </w:p>
               <w:p>
@@ -1346,7 +1443,7 @@
                   <w:pStyle w:val="Prrafodelista"/>
                   <w:numPr>
                     <w:ilvl w:val="0"/>
-                    <w:numId w:val="11"/>
+                    <w:numId w:val="22"/>
                   </w:numPr>
                   <w:rPr>
                     <w:rFonts w:cs="Arial"/>
@@ -1358,7 +1455,36 @@
                     <w:rFonts w:cs="Arial"/>
                     <w:lang w:val="es-ES"/>
                   </w:rPr>
-                  <w:t>El sistema muestra un mensaje “Cambios realizados con éxito”.</w:t>
+                  <w:t>El sistema r</w:t>
+                </w:r>
+                <w:r>
+                  <w:rPr>
+                    <w:rFonts w:cs="Arial"/>
+                    <w:lang w:val="es-ES"/>
+                  </w:rPr>
+                  <w:t xml:space="preserve">egresa al </w:t>
+                </w:r>
+                <w:r>
+                  <w:rPr>
+                    <w:rFonts w:cs="Arial"/>
+                    <w:lang w:val="es-ES"/>
+                  </w:rPr>
+                  <w:t>menú de administrar HARDWARE.</w:t>
+                </w:r>
+              </w:p>
+              <w:p>
+                <w:pPr>
+                  <w:rPr>
+                    <w:rFonts w:cs="Arial"/>
+                    <w:lang w:val="es-ES"/>
+                  </w:rPr>
+                </w:pPr>
+                <w:r>
+                  <w:rPr>
+                    <w:rFonts w:cs="Arial"/>
+                    <w:lang w:val="es-ES"/>
+                  </w:rPr>
+                  <w:t>FA-2.3 Eliminar Hardware</w:t>
                 </w:r>
               </w:p>
               <w:p>
@@ -1366,7 +1492,7 @@
                   <w:pStyle w:val="Prrafodelista"/>
                   <w:numPr>
                     <w:ilvl w:val="0"/>
-                    <w:numId w:val="11"/>
+                    <w:numId w:val="23"/>
                   </w:numPr>
                   <w:rPr>
                     <w:rFonts w:cs="Arial"/>
@@ -1378,29 +1504,7 @@
                     <w:rFonts w:cs="Arial"/>
                     <w:lang w:val="es-ES"/>
                   </w:rPr>
-                  <w:t xml:space="preserve">Regresa al </w:t>
-                </w:r>
-                <w:r>
-                  <w:rPr>
-                    <w:rFonts w:cs="Arial"/>
-                    <w:lang w:val="es-ES"/>
-                  </w:rPr>
-                  <w:t>menú de administrar HARDWARE.</w:t>
-                </w:r>
-              </w:p>
-              <w:p>
-                <w:pPr>
-                  <w:rPr>
-                    <w:rFonts w:cs="Arial"/>
-                    <w:lang w:val="es-ES"/>
-                  </w:rPr>
-                </w:pPr>
-                <w:r>
-                  <w:rPr>
-                    <w:rFonts w:cs="Arial"/>
-                    <w:lang w:val="es-ES"/>
-                  </w:rPr>
-                  <w:t>FA-2.3 Eliminar Hardware</w:t>
+                  <w:t>El jefe del centro de cómputo selecciona “Eliminar hardware”.</w:t>
                 </w:r>
               </w:p>
               <w:p>
@@ -1408,7 +1512,7 @@
                   <w:pStyle w:val="Prrafodelista"/>
                   <w:numPr>
                     <w:ilvl w:val="0"/>
-                    <w:numId w:val="12"/>
+                    <w:numId w:val="23"/>
                   </w:numPr>
                   <w:rPr>
                     <w:rFonts w:cs="Arial"/>
@@ -1420,7 +1524,28 @@
                     <w:rFonts w:cs="Arial"/>
                     <w:lang w:val="es-ES"/>
                   </w:rPr>
-                  <w:t>El jefe del centro de cómputo selecciona “Eliminar hardware”.</w:t>
+                  <w:t xml:space="preserve">El sistema muestra una pantalla con una opción de introducir </w:t>
+                </w:r>
+                <w:r>
+                  <w:rPr>
+                    <w:rFonts w:cs="Arial"/>
+                    <w:lang w:val="es-ES"/>
+                  </w:rPr>
+                  <w:t>“N</w:t>
+                </w:r>
+                <w:r>
+                  <w:rPr>
+                    <w:rFonts w:cs="Arial"/>
+                    <w:lang w:val="es-ES"/>
+                  </w:rPr>
+                  <w:t>úmero de serie</w:t>
+                </w:r>
+                <w:r>
+                  <w:rPr>
+                    <w:rFonts w:cs="Arial"/>
+                    <w:lang w:val="es-ES"/>
+                  </w:rPr>
+                  <w:t>” y el botón “Buscar”.</w:t>
                 </w:r>
               </w:p>
               <w:p>
@@ -1428,7 +1553,7 @@
                   <w:pStyle w:val="Prrafodelista"/>
                   <w:numPr>
                     <w:ilvl w:val="0"/>
-                    <w:numId w:val="12"/>
+                    <w:numId w:val="23"/>
                   </w:numPr>
                   <w:rPr>
                     <w:rFonts w:cs="Arial"/>
@@ -1440,7 +1565,14 @@
                     <w:rFonts w:cs="Arial"/>
                     <w:lang w:val="es-ES"/>
                   </w:rPr>
-                  <w:t>El sistema muestra una pantalla con una opción de introducir número de serie.</w:t>
+                  <w:t>El jefe del centro de cómputo introduce el número de serie del HARDWARE que desea eliminar</w:t>
+                </w:r>
+                <w:r>
+                  <w:rPr>
+                    <w:rFonts w:cs="Arial"/>
+                    <w:lang w:val="es-ES"/>
+                  </w:rPr>
+                  <w:t xml:space="preserve"> y presiona el botón de “Buscar” (Ver FA-Incorrecto).</w:t>
                 </w:r>
               </w:p>
               <w:p>
@@ -1448,7 +1580,7 @@
                   <w:pStyle w:val="Prrafodelista"/>
                   <w:numPr>
                     <w:ilvl w:val="0"/>
-                    <w:numId w:val="12"/>
+                    <w:numId w:val="23"/>
                   </w:numPr>
                   <w:rPr>
                     <w:rFonts w:cs="Arial"/>
@@ -1460,7 +1592,15 @@
                     <w:rFonts w:cs="Arial"/>
                     <w:lang w:val="es-ES"/>
                   </w:rPr>
-                  <w:t>El jefe del centro de cómputo introduce el número de serie del HARDWARE que desea eliminar.</w:t>
+                  <w:lastRenderedPageBreak/>
+                  <w:t>El sistema muestra la información del HARDWARE ligado al número de serie introducido con la opción de “Aceptar</w:t>
+                </w:r>
+                <w:r>
+                  <w:rPr>
+                    <w:rFonts w:cs="Arial"/>
+                    <w:lang w:val="es-ES"/>
+                  </w:rPr>
+                  <w:t>” y “Cancelar”.</w:t>
                 </w:r>
               </w:p>
               <w:p>
@@ -1468,7 +1608,7 @@
                   <w:pStyle w:val="Prrafodelista"/>
                   <w:numPr>
                     <w:ilvl w:val="0"/>
-                    <w:numId w:val="12"/>
+                    <w:numId w:val="23"/>
                   </w:numPr>
                   <w:rPr>
                     <w:rFonts w:cs="Arial"/>
@@ -1480,14 +1620,7 @@
                     <w:rFonts w:cs="Arial"/>
                     <w:lang w:val="es-ES"/>
                   </w:rPr>
-                  <w:t>El sistema muestra la información del HARDWARE ligado al número de serie introducido con la opción de “Aceptar</w:t>
-                </w:r>
-                <w:r>
-                  <w:rPr>
-                    <w:rFonts w:cs="Arial"/>
-                    <w:lang w:val="es-ES"/>
-                  </w:rPr>
-                  <w:t>” y “Cancelar”.</w:t>
+                  <w:t>El jefe del centro de cómputo selecciona “Aceptar”. Si no (Ver FA-Cancelar)</w:t>
                 </w:r>
               </w:p>
               <w:p>
@@ -1495,7 +1628,7 @@
                   <w:pStyle w:val="Prrafodelista"/>
                   <w:numPr>
                     <w:ilvl w:val="0"/>
-                    <w:numId w:val="12"/>
+                    <w:numId w:val="23"/>
                   </w:numPr>
                   <w:rPr>
                     <w:rFonts w:cs="Arial"/>
@@ -1507,7 +1640,14 @@
                     <w:rFonts w:cs="Arial"/>
                     <w:lang w:val="es-ES"/>
                   </w:rPr>
-                  <w:t>El jefe del centro de cómputo selecciona “Aceptar”. Si no (Ver FA-Cancelar)</w:t>
+                  <w:t xml:space="preserve">El sistema </w:t>
+                </w:r>
+                <w:r>
+                  <w:rPr>
+                    <w:rFonts w:cs="Arial"/>
+                    <w:lang w:val="es-ES"/>
+                  </w:rPr>
+                  <w:t>muestra un mensaje de advertencia “¿Está seguro de eliminar?” con la opción de “Aceptar” y “Cancelar”.</w:t>
                 </w:r>
               </w:p>
               <w:p>
@@ -1515,7 +1655,7 @@
                   <w:pStyle w:val="Prrafodelista"/>
                   <w:numPr>
                     <w:ilvl w:val="0"/>
-                    <w:numId w:val="12"/>
+                    <w:numId w:val="23"/>
                   </w:numPr>
                   <w:rPr>
                     <w:rFonts w:cs="Arial"/>
@@ -1527,15 +1667,7 @@
                     <w:rFonts w:cs="Arial"/>
                     <w:lang w:val="es-ES"/>
                   </w:rPr>
-                  <w:lastRenderedPageBreak/>
-                  <w:t xml:space="preserve">El sistema </w:t>
-                </w:r>
-                <w:r>
-                  <w:rPr>
-                    <w:rFonts w:cs="Arial"/>
-                    <w:lang w:val="es-ES"/>
-                  </w:rPr>
-                  <w:t>muestra un mensaje de advertencia “¿Está seguro de eliminar?” con la opción de “Aceptar” y “Cancelar”.</w:t>
+                  <w:t>El jefe del centro de cómputo selecciona “Aceptar”. Si no (Ver FA-Cancelar).</w:t>
                 </w:r>
               </w:p>
               <w:p>
@@ -1543,7 +1675,7 @@
                   <w:pStyle w:val="Prrafodelista"/>
                   <w:numPr>
                     <w:ilvl w:val="0"/>
-                    <w:numId w:val="12"/>
+                    <w:numId w:val="23"/>
                   </w:numPr>
                   <w:rPr>
                     <w:rFonts w:cs="Arial"/>
@@ -1555,7 +1687,14 @@
                     <w:rFonts w:cs="Arial"/>
                     <w:lang w:val="es-ES"/>
                   </w:rPr>
-                  <w:t>El jefe del centro de cómputo selecciona “Aceptar”. Si no (Ver FA-Cancelar).</w:t>
+                  <w:t>El sistema muestra un mensaje “Hardware eliminado exitosamente”</w:t>
+                </w:r>
+                <w:r>
+                  <w:rPr>
+                    <w:rFonts w:cs="Arial"/>
+                    <w:lang w:val="es-ES"/>
+                  </w:rPr>
+                  <w:t xml:space="preserve"> (ExCon)</w:t>
                 </w:r>
               </w:p>
               <w:p>
@@ -1563,7 +1702,7 @@
                   <w:pStyle w:val="Prrafodelista"/>
                   <w:numPr>
                     <w:ilvl w:val="0"/>
-                    <w:numId w:val="12"/>
+                    <w:numId w:val="23"/>
                   </w:numPr>
                   <w:rPr>
                     <w:rFonts w:cs="Arial"/>
@@ -1575,27 +1714,14 @@
                     <w:rFonts w:cs="Arial"/>
                     <w:lang w:val="es-ES"/>
                   </w:rPr>
-                  <w:t>El sistema muestra un mensaje “Hardware eliminado exitosamente”.</w:t>
-                </w:r>
-              </w:p>
-              <w:p>
-                <w:pPr>
-                  <w:pStyle w:val="Prrafodelista"/>
-                  <w:numPr>
-                    <w:ilvl w:val="0"/>
-                    <w:numId w:val="12"/>
-                  </w:numPr>
-                  <w:rPr>
-                    <w:rFonts w:cs="Arial"/>
-                    <w:lang w:val="es-ES"/>
-                  </w:rPr>
-                </w:pPr>
-                <w:r>
-                  <w:rPr>
-                    <w:rFonts w:cs="Arial"/>
-                    <w:lang w:val="es-ES"/>
-                  </w:rPr>
-                  <w:t xml:space="preserve">Regresa a la </w:t>
+                  <w:t>El sistema r</w:t>
+                </w:r>
+                <w:r>
+                  <w:rPr>
+                    <w:rFonts w:cs="Arial"/>
+                    <w:lang w:val="es-ES"/>
+                  </w:rPr>
+                  <w:t xml:space="preserve">egresa a la </w:t>
                 </w:r>
                 <w:r>
                   <w:rPr>
@@ -1735,6 +1861,13 @@
                   </w:rPr>
                   <w:t>El sistema muestra un mensaje “Numero de serie invalido” y una opción de “Aceptar”</w:t>
                 </w:r>
+                <w:r>
+                  <w:rPr>
+                    <w:rFonts w:cs="Arial"/>
+                    <w:lang w:val="es-ES"/>
+                  </w:rPr>
+                  <w:t>.</w:t>
+                </w:r>
               </w:p>
               <w:p>
                 <w:pPr>
@@ -1796,7 +1929,7 @@
                   <w:pStyle w:val="Prrafodelista"/>
                   <w:numPr>
                     <w:ilvl w:val="0"/>
-                    <w:numId w:val="17"/>
+                    <w:numId w:val="21"/>
                   </w:numPr>
                   <w:rPr>
                     <w:rFonts w:cs="Arial"/>
@@ -1816,7 +1949,7 @@
                   <w:pStyle w:val="Prrafodelista"/>
                   <w:numPr>
                     <w:ilvl w:val="0"/>
-                    <w:numId w:val="17"/>
+                    <w:numId w:val="21"/>
                   </w:numPr>
                   <w:rPr>
                     <w:rFonts w:cs="Arial"/>
@@ -1836,7 +1969,7 @@
                   <w:pStyle w:val="Prrafodelista"/>
                   <w:numPr>
                     <w:ilvl w:val="0"/>
-                    <w:numId w:val="17"/>
+                    <w:numId w:val="21"/>
                   </w:numPr>
                   <w:rPr>
                     <w:rFonts w:cs="Arial"/>
@@ -1850,6 +1983,15 @@
                   </w:rPr>
                   <w:t>Regresa al punto de origen del flujo alterno.</w:t>
                 </w:r>
+              </w:p>
+              <w:p>
+                <w:pPr>
+                  <w:pStyle w:val="Prrafodelista"/>
+                  <w:rPr>
+                    <w:rFonts w:cs="Arial"/>
+                    <w:lang w:val="es-ES"/>
+                  </w:rPr>
+                </w:pPr>
               </w:p>
               <w:p>
                 <w:pPr>
@@ -1926,7 +2068,7 @@
                   <w:pStyle w:val="Prrafodelista"/>
                   <w:numPr>
                     <w:ilvl w:val="0"/>
-                    <w:numId w:val="5"/>
+                    <w:numId w:val="24"/>
                   </w:numPr>
                 </w:pPr>
                 <w:r>
@@ -1941,7 +2083,7 @@
                   <w:pStyle w:val="Prrafodelista"/>
                   <w:numPr>
                     <w:ilvl w:val="0"/>
-                    <w:numId w:val="5"/>
+                    <w:numId w:val="24"/>
                   </w:numPr>
                   <w:rPr>
                     <w:rFonts w:cs="Arial"/>
@@ -1987,6 +2129,7 @@
                 <w:b/>
                 <w:lang w:val="es-ES"/>
               </w:rPr>
+              <w:lastRenderedPageBreak/>
               <w:t>Pos</w:t>
             </w:r>
             <w:r>
@@ -2017,36 +2160,14 @@
               <w:right w:val="single" w:sz="8" w:space="0" w:color="000000"/>
             </w:tcBorders>
           </w:tcPr>
-          <w:sdt>
-            <w:sdtPr>
+          <w:p>
+            <w:pPr>
               <w:rPr>
                 <w:rFonts w:cs="Arial"/>
                 <w:lang w:val="es-ES"/>
               </w:rPr>
-              <w:id w:val="548887051"/>
-              <w:placeholder>
-                <w:docPart w:val="383E6379EB97480F8122A12924B3A544"/>
-              </w:placeholder>
-              <w:showingPlcHdr/>
-            </w:sdtPr>
-            <w:sdtEndPr/>
-            <w:sdtContent>
-              <w:p>
-                <w:pPr>
-                  <w:rPr>
-                    <w:rFonts w:cs="Arial"/>
-                    <w:lang w:val="es-ES"/>
-                  </w:rPr>
-                </w:pPr>
-                <w:r>
-                  <w:rPr>
-                    <w:rStyle w:val="Textodelmarcadordeposicin"/>
-                  </w:rPr>
-                  <w:t>Haga clic aquí para escribir texto.</w:t>
-                </w:r>
-              </w:p>
-            </w:sdtContent>
-          </w:sdt>
+            </w:pPr>
+          </w:p>
         </w:tc>
       </w:tr>
       <w:tr>
@@ -2157,47 +2278,27 @@
             </w:r>
           </w:p>
         </w:tc>
-        <w:sdt>
-          <w:sdtPr>
-            <w:rPr>
-              <w:rFonts w:cs="Arial"/>
-              <w:lang w:val="es-ES"/>
-            </w:rPr>
-            <w:id w:val="1660195335"/>
-            <w:placeholder>
-              <w:docPart w:val="383E6379EB97480F8122A12924B3A544"/>
-            </w:placeholder>
-            <w:showingPlcHdr/>
-          </w:sdtPr>
-          <w:sdtEndPr/>
-          <w:sdtContent>
-            <w:tc>
-              <w:tcPr>
-                <w:tcW w:w="3428" w:type="pct"/>
-                <w:tcBorders>
-                  <w:top w:val="single" w:sz="4" w:space="0" w:color="000000"/>
-                  <w:left w:val="single" w:sz="4" w:space="0" w:color="000000"/>
-                  <w:bottom w:val="single" w:sz="4" w:space="0" w:color="000000"/>
-                  <w:right w:val="single" w:sz="8" w:space="0" w:color="000000"/>
-                </w:tcBorders>
-              </w:tcPr>
-              <w:p>
-                <w:pPr>
-                  <w:rPr>
-                    <w:rFonts w:cs="Arial"/>
-                    <w:lang w:val="es-ES"/>
-                  </w:rPr>
-                </w:pPr>
-                <w:r>
-                  <w:rPr>
-                    <w:rStyle w:val="Textodelmarcadordeposicin"/>
-                  </w:rPr>
-                  <w:t>Haga clic aquí para escribir texto.</w:t>
-                </w:r>
-              </w:p>
-            </w:tc>
-          </w:sdtContent>
-        </w:sdt>
+        <w:tc>
+          <w:tcPr>
+            <w:tcW w:w="3428" w:type="pct"/>
+            <w:tcBorders>
+              <w:top w:val="single" w:sz="4" w:space="0" w:color="000000"/>
+              <w:left w:val="single" w:sz="4" w:space="0" w:color="000000"/>
+              <w:bottom w:val="single" w:sz="4" w:space="0" w:color="000000"/>
+              <w:right w:val="single" w:sz="8" w:space="0" w:color="000000"/>
+            </w:tcBorders>
+          </w:tcPr>
+          <w:p>
+            <w:pPr>
+              <w:rPr>
+                <w:rFonts w:cs="Arial"/>
+                <w:lang w:val="es-ES"/>
+              </w:rPr>
+            </w:pPr>
+            <w:bookmarkStart w:id="0" w:name="_GoBack"/>
+            <w:bookmarkEnd w:id="0"/>
+          </w:p>
+        </w:tc>
       </w:tr>
       <w:tr>
         <w:trPr>
@@ -2245,53 +2346,30 @@
                 <w:b/>
                 <w:lang w:val="es-ES"/>
               </w:rPr>
-              <w:lastRenderedPageBreak/>
               <w:t>(relación Include)</w:t>
             </w:r>
           </w:p>
         </w:tc>
-        <w:sdt>
-          <w:sdtPr>
-            <w:rPr>
-              <w:rFonts w:cs="Arial"/>
-              <w:lang w:val="es-ES"/>
-            </w:rPr>
-            <w:id w:val="1927996850"/>
-            <w:placeholder>
-              <w:docPart w:val="383E6379EB97480F8122A12924B3A544"/>
-            </w:placeholder>
-            <w:showingPlcHdr/>
-          </w:sdtPr>
-          <w:sdtEndPr/>
-          <w:sdtContent>
-            <w:tc>
-              <w:tcPr>
-                <w:tcW w:w="3428" w:type="pct"/>
-                <w:tcBorders>
-                  <w:top w:val="single" w:sz="4" w:space="0" w:color="000000"/>
-                  <w:left w:val="single" w:sz="4" w:space="0" w:color="000000"/>
-                  <w:bottom w:val="single" w:sz="4" w:space="0" w:color="000000"/>
-                  <w:right w:val="single" w:sz="8" w:space="0" w:color="000000"/>
-                </w:tcBorders>
-                <w:hideMark/>
-              </w:tcPr>
-              <w:p>
-                <w:pPr>
-                  <w:rPr>
-                    <w:rFonts w:cs="Arial"/>
-                    <w:lang w:val="es-ES"/>
-                  </w:rPr>
-                </w:pPr>
-                <w:r>
-                  <w:rPr>
-                    <w:rStyle w:val="Textodelmarcadordeposicin"/>
-                  </w:rPr>
-                  <w:t>Haga clic aquí para escribir texto.</w:t>
-                </w:r>
-              </w:p>
-            </w:tc>
-          </w:sdtContent>
-        </w:sdt>
+        <w:tc>
+          <w:tcPr>
+            <w:tcW w:w="3428" w:type="pct"/>
+            <w:tcBorders>
+              <w:top w:val="single" w:sz="4" w:space="0" w:color="000000"/>
+              <w:left w:val="single" w:sz="4" w:space="0" w:color="000000"/>
+              <w:bottom w:val="single" w:sz="4" w:space="0" w:color="000000"/>
+              <w:right w:val="single" w:sz="8" w:space="0" w:color="000000"/>
+            </w:tcBorders>
+            <w:hideMark/>
+          </w:tcPr>
+          <w:p>
+            <w:pPr>
+              <w:rPr>
+                <w:rFonts w:cs="Arial"/>
+                <w:lang w:val="es-ES"/>
+              </w:rPr>
+            </w:pPr>
+          </w:p>
+        </w:tc>
       </w:tr>
       <w:tr>
         <w:trPr>
@@ -2396,8 +2474,6 @@
                 </w:r>
               </w:p>
             </w:tc>
-            <w:bookmarkStart w:id="0" w:name="_GoBack" w:displacedByCustomXml="next"/>
-            <w:bookmarkEnd w:id="0" w:displacedByCustomXml="next"/>
           </w:sdtContent>
         </w:sdt>
       </w:tr>
@@ -2821,6 +2897,264 @@
     </w:lvl>
   </w:abstractNum>
   <w:abstractNum w:abstractNumId="4" w15:restartNumberingAfterBreak="0">
+    <w:nsid w:val="0F444720"/>
+    <w:multiLevelType w:val="hybridMultilevel"/>
+    <w:tmpl w:val="6B762D56"/>
+    <w:lvl w:ilvl="0" w:tplc="080A000F">
+      <w:start w:val="1"/>
+      <w:numFmt w:val="decimal"/>
+      <w:lvlText w:val="%1."/>
+      <w:lvlJc w:val="left"/>
+      <w:pPr>
+        <w:ind w:left="720" w:hanging="360"/>
+      </w:pPr>
+    </w:lvl>
+    <w:lvl w:ilvl="1" w:tplc="080A0019" w:tentative="1">
+      <w:start w:val="1"/>
+      <w:numFmt w:val="lowerLetter"/>
+      <w:lvlText w:val="%2."/>
+      <w:lvlJc w:val="left"/>
+      <w:pPr>
+        <w:ind w:left="1440" w:hanging="360"/>
+      </w:pPr>
+    </w:lvl>
+    <w:lvl w:ilvl="2" w:tplc="080A001B" w:tentative="1">
+      <w:start w:val="1"/>
+      <w:numFmt w:val="lowerRoman"/>
+      <w:lvlText w:val="%3."/>
+      <w:lvlJc w:val="right"/>
+      <w:pPr>
+        <w:ind w:left="2160" w:hanging="180"/>
+      </w:pPr>
+    </w:lvl>
+    <w:lvl w:ilvl="3" w:tplc="080A000F" w:tentative="1">
+      <w:start w:val="1"/>
+      <w:numFmt w:val="decimal"/>
+      <w:lvlText w:val="%4."/>
+      <w:lvlJc w:val="left"/>
+      <w:pPr>
+        <w:ind w:left="2880" w:hanging="360"/>
+      </w:pPr>
+    </w:lvl>
+    <w:lvl w:ilvl="4" w:tplc="080A0019" w:tentative="1">
+      <w:start w:val="1"/>
+      <w:numFmt w:val="lowerLetter"/>
+      <w:lvlText w:val="%5."/>
+      <w:lvlJc w:val="left"/>
+      <w:pPr>
+        <w:ind w:left="3600" w:hanging="360"/>
+      </w:pPr>
+    </w:lvl>
+    <w:lvl w:ilvl="5" w:tplc="080A001B" w:tentative="1">
+      <w:start w:val="1"/>
+      <w:numFmt w:val="lowerRoman"/>
+      <w:lvlText w:val="%6."/>
+      <w:lvlJc w:val="right"/>
+      <w:pPr>
+        <w:ind w:left="4320" w:hanging="180"/>
+      </w:pPr>
+    </w:lvl>
+    <w:lvl w:ilvl="6" w:tplc="080A000F" w:tentative="1">
+      <w:start w:val="1"/>
+      <w:numFmt w:val="decimal"/>
+      <w:lvlText w:val="%7."/>
+      <w:lvlJc w:val="left"/>
+      <w:pPr>
+        <w:ind w:left="5040" w:hanging="360"/>
+      </w:pPr>
+    </w:lvl>
+    <w:lvl w:ilvl="7" w:tplc="080A0019" w:tentative="1">
+      <w:start w:val="1"/>
+      <w:numFmt w:val="lowerLetter"/>
+      <w:lvlText w:val="%8."/>
+      <w:lvlJc w:val="left"/>
+      <w:pPr>
+        <w:ind w:left="5760" w:hanging="360"/>
+      </w:pPr>
+    </w:lvl>
+    <w:lvl w:ilvl="8" w:tplc="080A001B" w:tentative="1">
+      <w:start w:val="1"/>
+      <w:numFmt w:val="lowerRoman"/>
+      <w:lvlText w:val="%9."/>
+      <w:lvlJc w:val="right"/>
+      <w:pPr>
+        <w:ind w:left="6480" w:hanging="180"/>
+      </w:pPr>
+    </w:lvl>
+  </w:abstractNum>
+  <w:abstractNum w:abstractNumId="5" w15:restartNumberingAfterBreak="0">
+    <w:nsid w:val="17F54369"/>
+    <w:multiLevelType w:val="hybridMultilevel"/>
+    <w:tmpl w:val="174E6A38"/>
+    <w:lvl w:ilvl="0" w:tplc="080A000F">
+      <w:start w:val="1"/>
+      <w:numFmt w:val="decimal"/>
+      <w:lvlText w:val="%1."/>
+      <w:lvlJc w:val="left"/>
+      <w:pPr>
+        <w:ind w:left="720" w:hanging="360"/>
+      </w:pPr>
+    </w:lvl>
+    <w:lvl w:ilvl="1" w:tplc="080A0019" w:tentative="1">
+      <w:start w:val="1"/>
+      <w:numFmt w:val="lowerLetter"/>
+      <w:lvlText w:val="%2."/>
+      <w:lvlJc w:val="left"/>
+      <w:pPr>
+        <w:ind w:left="1440" w:hanging="360"/>
+      </w:pPr>
+    </w:lvl>
+    <w:lvl w:ilvl="2" w:tplc="080A001B" w:tentative="1">
+      <w:start w:val="1"/>
+      <w:numFmt w:val="lowerRoman"/>
+      <w:lvlText w:val="%3."/>
+      <w:lvlJc w:val="right"/>
+      <w:pPr>
+        <w:ind w:left="2160" w:hanging="180"/>
+      </w:pPr>
+    </w:lvl>
+    <w:lvl w:ilvl="3" w:tplc="080A000F" w:tentative="1">
+      <w:start w:val="1"/>
+      <w:numFmt w:val="decimal"/>
+      <w:lvlText w:val="%4."/>
+      <w:lvlJc w:val="left"/>
+      <w:pPr>
+        <w:ind w:left="2880" w:hanging="360"/>
+      </w:pPr>
+    </w:lvl>
+    <w:lvl w:ilvl="4" w:tplc="080A0019" w:tentative="1">
+      <w:start w:val="1"/>
+      <w:numFmt w:val="lowerLetter"/>
+      <w:lvlText w:val="%5."/>
+      <w:lvlJc w:val="left"/>
+      <w:pPr>
+        <w:ind w:left="3600" w:hanging="360"/>
+      </w:pPr>
+    </w:lvl>
+    <w:lvl w:ilvl="5" w:tplc="080A001B" w:tentative="1">
+      <w:start w:val="1"/>
+      <w:numFmt w:val="lowerRoman"/>
+      <w:lvlText w:val="%6."/>
+      <w:lvlJc w:val="right"/>
+      <w:pPr>
+        <w:ind w:left="4320" w:hanging="180"/>
+      </w:pPr>
+    </w:lvl>
+    <w:lvl w:ilvl="6" w:tplc="080A000F" w:tentative="1">
+      <w:start w:val="1"/>
+      <w:numFmt w:val="decimal"/>
+      <w:lvlText w:val="%7."/>
+      <w:lvlJc w:val="left"/>
+      <w:pPr>
+        <w:ind w:left="5040" w:hanging="360"/>
+      </w:pPr>
+    </w:lvl>
+    <w:lvl w:ilvl="7" w:tplc="080A0019" w:tentative="1">
+      <w:start w:val="1"/>
+      <w:numFmt w:val="lowerLetter"/>
+      <w:lvlText w:val="%8."/>
+      <w:lvlJc w:val="left"/>
+      <w:pPr>
+        <w:ind w:left="5760" w:hanging="360"/>
+      </w:pPr>
+    </w:lvl>
+    <w:lvl w:ilvl="8" w:tplc="080A001B" w:tentative="1">
+      <w:start w:val="1"/>
+      <w:numFmt w:val="lowerRoman"/>
+      <w:lvlText w:val="%9."/>
+      <w:lvlJc w:val="right"/>
+      <w:pPr>
+        <w:ind w:left="6480" w:hanging="180"/>
+      </w:pPr>
+    </w:lvl>
+  </w:abstractNum>
+  <w:abstractNum w:abstractNumId="6" w15:restartNumberingAfterBreak="0">
+    <w:nsid w:val="1A625674"/>
+    <w:multiLevelType w:val="hybridMultilevel"/>
+    <w:tmpl w:val="F0800ADE"/>
+    <w:lvl w:ilvl="0" w:tplc="080A000F">
+      <w:start w:val="1"/>
+      <w:numFmt w:val="decimal"/>
+      <w:lvlText w:val="%1."/>
+      <w:lvlJc w:val="left"/>
+      <w:pPr>
+        <w:ind w:left="720" w:hanging="360"/>
+      </w:pPr>
+    </w:lvl>
+    <w:lvl w:ilvl="1" w:tplc="080A0019" w:tentative="1">
+      <w:start w:val="1"/>
+      <w:numFmt w:val="lowerLetter"/>
+      <w:lvlText w:val="%2."/>
+      <w:lvlJc w:val="left"/>
+      <w:pPr>
+        <w:ind w:left="1440" w:hanging="360"/>
+      </w:pPr>
+    </w:lvl>
+    <w:lvl w:ilvl="2" w:tplc="080A001B" w:tentative="1">
+      <w:start w:val="1"/>
+      <w:numFmt w:val="lowerRoman"/>
+      <w:lvlText w:val="%3."/>
+      <w:lvlJc w:val="right"/>
+      <w:pPr>
+        <w:ind w:left="2160" w:hanging="180"/>
+      </w:pPr>
+    </w:lvl>
+    <w:lvl w:ilvl="3" w:tplc="080A000F" w:tentative="1">
+      <w:start w:val="1"/>
+      <w:numFmt w:val="decimal"/>
+      <w:lvlText w:val="%4."/>
+      <w:lvlJc w:val="left"/>
+      <w:pPr>
+        <w:ind w:left="2880" w:hanging="360"/>
+      </w:pPr>
+    </w:lvl>
+    <w:lvl w:ilvl="4" w:tplc="080A0019" w:tentative="1">
+      <w:start w:val="1"/>
+      <w:numFmt w:val="lowerLetter"/>
+      <w:lvlText w:val="%5."/>
+      <w:lvlJc w:val="left"/>
+      <w:pPr>
+        <w:ind w:left="3600" w:hanging="360"/>
+      </w:pPr>
+    </w:lvl>
+    <w:lvl w:ilvl="5" w:tplc="080A001B" w:tentative="1">
+      <w:start w:val="1"/>
+      <w:numFmt w:val="lowerRoman"/>
+      <w:lvlText w:val="%6."/>
+      <w:lvlJc w:val="right"/>
+      <w:pPr>
+        <w:ind w:left="4320" w:hanging="180"/>
+      </w:pPr>
+    </w:lvl>
+    <w:lvl w:ilvl="6" w:tplc="080A000F" w:tentative="1">
+      <w:start w:val="1"/>
+      <w:numFmt w:val="decimal"/>
+      <w:lvlText w:val="%7."/>
+      <w:lvlJc w:val="left"/>
+      <w:pPr>
+        <w:ind w:left="5040" w:hanging="360"/>
+      </w:pPr>
+    </w:lvl>
+    <w:lvl w:ilvl="7" w:tplc="080A0019" w:tentative="1">
+      <w:start w:val="1"/>
+      <w:numFmt w:val="lowerLetter"/>
+      <w:lvlText w:val="%8."/>
+      <w:lvlJc w:val="left"/>
+      <w:pPr>
+        <w:ind w:left="5760" w:hanging="360"/>
+      </w:pPr>
+    </w:lvl>
+    <w:lvl w:ilvl="8" w:tplc="080A001B" w:tentative="1">
+      <w:start w:val="1"/>
+      <w:numFmt w:val="lowerRoman"/>
+      <w:lvlText w:val="%9."/>
+      <w:lvlJc w:val="right"/>
+      <w:pPr>
+        <w:ind w:left="6480" w:hanging="180"/>
+      </w:pPr>
+    </w:lvl>
+  </w:abstractNum>
+  <w:abstractNum w:abstractNumId="7" w15:restartNumberingAfterBreak="0">
     <w:nsid w:val="1C5F2C05"/>
     <w:multiLevelType w:val="hybridMultilevel"/>
     <w:tmpl w:val="D61EFEAE"/>
@@ -2906,7 +3240,7 @@
       </w:pPr>
     </w:lvl>
   </w:abstractNum>
-  <w:abstractNum w:abstractNumId="5" w15:restartNumberingAfterBreak="0">
+  <w:abstractNum w:abstractNumId="8" w15:restartNumberingAfterBreak="0">
     <w:nsid w:val="2C67163A"/>
     <w:multiLevelType w:val="hybridMultilevel"/>
     <w:tmpl w:val="BA6E9794"/>
@@ -2992,7 +3326,7 @@
       </w:pPr>
     </w:lvl>
   </w:abstractNum>
-  <w:abstractNum w:abstractNumId="6" w15:restartNumberingAfterBreak="0">
+  <w:abstractNum w:abstractNumId="9" w15:restartNumberingAfterBreak="0">
     <w:nsid w:val="388872B3"/>
     <w:multiLevelType w:val="hybridMultilevel"/>
     <w:tmpl w:val="82A0DBA0"/>
@@ -3078,7 +3412,7 @@
       </w:pPr>
     </w:lvl>
   </w:abstractNum>
-  <w:abstractNum w:abstractNumId="7" w15:restartNumberingAfterBreak="0">
+  <w:abstractNum w:abstractNumId="10" w15:restartNumberingAfterBreak="0">
     <w:nsid w:val="474A1CF2"/>
     <w:multiLevelType w:val="hybridMultilevel"/>
     <w:tmpl w:val="2EDAB5B6"/>
@@ -3164,7 +3498,7 @@
       </w:pPr>
     </w:lvl>
   </w:abstractNum>
-  <w:abstractNum w:abstractNumId="8" w15:restartNumberingAfterBreak="0">
+  <w:abstractNum w:abstractNumId="11" w15:restartNumberingAfterBreak="0">
     <w:nsid w:val="47640E30"/>
     <w:multiLevelType w:val="hybridMultilevel"/>
     <w:tmpl w:val="F26A6694"/>
@@ -3250,7 +3584,93 @@
       </w:pPr>
     </w:lvl>
   </w:abstractNum>
-  <w:abstractNum w:abstractNumId="9" w15:restartNumberingAfterBreak="0">
+  <w:abstractNum w:abstractNumId="12" w15:restartNumberingAfterBreak="0">
+    <w:nsid w:val="4EA72AF3"/>
+    <w:multiLevelType w:val="hybridMultilevel"/>
+    <w:tmpl w:val="77020F3C"/>
+    <w:lvl w:ilvl="0" w:tplc="080A000F">
+      <w:start w:val="1"/>
+      <w:numFmt w:val="decimal"/>
+      <w:lvlText w:val="%1."/>
+      <w:lvlJc w:val="left"/>
+      <w:pPr>
+        <w:ind w:left="720" w:hanging="360"/>
+      </w:pPr>
+    </w:lvl>
+    <w:lvl w:ilvl="1" w:tplc="080A0019" w:tentative="1">
+      <w:start w:val="1"/>
+      <w:numFmt w:val="lowerLetter"/>
+      <w:lvlText w:val="%2."/>
+      <w:lvlJc w:val="left"/>
+      <w:pPr>
+        <w:ind w:left="1440" w:hanging="360"/>
+      </w:pPr>
+    </w:lvl>
+    <w:lvl w:ilvl="2" w:tplc="080A001B" w:tentative="1">
+      <w:start w:val="1"/>
+      <w:numFmt w:val="lowerRoman"/>
+      <w:lvlText w:val="%3."/>
+      <w:lvlJc w:val="right"/>
+      <w:pPr>
+        <w:ind w:left="2160" w:hanging="180"/>
+      </w:pPr>
+    </w:lvl>
+    <w:lvl w:ilvl="3" w:tplc="080A000F" w:tentative="1">
+      <w:start w:val="1"/>
+      <w:numFmt w:val="decimal"/>
+      <w:lvlText w:val="%4."/>
+      <w:lvlJc w:val="left"/>
+      <w:pPr>
+        <w:ind w:left="2880" w:hanging="360"/>
+      </w:pPr>
+    </w:lvl>
+    <w:lvl w:ilvl="4" w:tplc="080A0019" w:tentative="1">
+      <w:start w:val="1"/>
+      <w:numFmt w:val="lowerLetter"/>
+      <w:lvlText w:val="%5."/>
+      <w:lvlJc w:val="left"/>
+      <w:pPr>
+        <w:ind w:left="3600" w:hanging="360"/>
+      </w:pPr>
+    </w:lvl>
+    <w:lvl w:ilvl="5" w:tplc="080A001B" w:tentative="1">
+      <w:start w:val="1"/>
+      <w:numFmt w:val="lowerRoman"/>
+      <w:lvlText w:val="%6."/>
+      <w:lvlJc w:val="right"/>
+      <w:pPr>
+        <w:ind w:left="4320" w:hanging="180"/>
+      </w:pPr>
+    </w:lvl>
+    <w:lvl w:ilvl="6" w:tplc="080A000F" w:tentative="1">
+      <w:start w:val="1"/>
+      <w:numFmt w:val="decimal"/>
+      <w:lvlText w:val="%7."/>
+      <w:lvlJc w:val="left"/>
+      <w:pPr>
+        <w:ind w:left="5040" w:hanging="360"/>
+      </w:pPr>
+    </w:lvl>
+    <w:lvl w:ilvl="7" w:tplc="080A0019" w:tentative="1">
+      <w:start w:val="1"/>
+      <w:numFmt w:val="lowerLetter"/>
+      <w:lvlText w:val="%8."/>
+      <w:lvlJc w:val="left"/>
+      <w:pPr>
+        <w:ind w:left="5760" w:hanging="360"/>
+      </w:pPr>
+    </w:lvl>
+    <w:lvl w:ilvl="8" w:tplc="080A001B" w:tentative="1">
+      <w:start w:val="1"/>
+      <w:numFmt w:val="lowerRoman"/>
+      <w:lvlText w:val="%9."/>
+      <w:lvlJc w:val="right"/>
+      <w:pPr>
+        <w:ind w:left="6480" w:hanging="180"/>
+      </w:pPr>
+    </w:lvl>
+  </w:abstractNum>
+  <w:abstractNum w:abstractNumId="13" w15:restartNumberingAfterBreak="0">
     <w:nsid w:val="54297E87"/>
     <w:multiLevelType w:val="hybridMultilevel"/>
     <w:tmpl w:val="940E767E"/>
@@ -3336,7 +3756,7 @@
       </w:pPr>
     </w:lvl>
   </w:abstractNum>
-  <w:abstractNum w:abstractNumId="10" w15:restartNumberingAfterBreak="0">
+  <w:abstractNum w:abstractNumId="14" w15:restartNumberingAfterBreak="0">
     <w:nsid w:val="5AD01FFF"/>
     <w:multiLevelType w:val="hybridMultilevel"/>
     <w:tmpl w:val="7AF45F28"/>
@@ -3422,7 +3842,7 @@
       </w:pPr>
     </w:lvl>
   </w:abstractNum>
-  <w:abstractNum w:abstractNumId="11" w15:restartNumberingAfterBreak="0">
+  <w:abstractNum w:abstractNumId="15" w15:restartNumberingAfterBreak="0">
     <w:nsid w:val="5D747263"/>
     <w:multiLevelType w:val="hybridMultilevel"/>
     <w:tmpl w:val="0EA662BE"/>
@@ -3508,7 +3928,7 @@
       </w:pPr>
     </w:lvl>
   </w:abstractNum>
-  <w:abstractNum w:abstractNumId="12" w15:restartNumberingAfterBreak="0">
+  <w:abstractNum w:abstractNumId="16" w15:restartNumberingAfterBreak="0">
     <w:nsid w:val="5F0D3A49"/>
     <w:multiLevelType w:val="hybridMultilevel"/>
     <w:tmpl w:val="71BE1112"/>
@@ -3594,7 +4014,7 @@
       </w:pPr>
     </w:lvl>
   </w:abstractNum>
-  <w:abstractNum w:abstractNumId="13" w15:restartNumberingAfterBreak="0">
+  <w:abstractNum w:abstractNumId="17" w15:restartNumberingAfterBreak="0">
     <w:nsid w:val="665B6E63"/>
     <w:multiLevelType w:val="hybridMultilevel"/>
     <w:tmpl w:val="4B3CC466"/>
@@ -3680,7 +4100,7 @@
       </w:pPr>
     </w:lvl>
   </w:abstractNum>
-  <w:abstractNum w:abstractNumId="14" w15:restartNumberingAfterBreak="0">
+  <w:abstractNum w:abstractNumId="18" w15:restartNumberingAfterBreak="0">
     <w:nsid w:val="6D2623A6"/>
     <w:multiLevelType w:val="hybridMultilevel"/>
     <w:tmpl w:val="7AA45350"/>
@@ -3766,7 +4186,7 @@
       </w:pPr>
     </w:lvl>
   </w:abstractNum>
-  <w:abstractNum w:abstractNumId="15" w15:restartNumberingAfterBreak="0">
+  <w:abstractNum w:abstractNumId="19" w15:restartNumberingAfterBreak="0">
     <w:nsid w:val="743C6252"/>
     <w:multiLevelType w:val="hybridMultilevel"/>
     <w:tmpl w:val="780E1812"/>
@@ -3852,7 +4272,7 @@
       </w:pPr>
     </w:lvl>
   </w:abstractNum>
-  <w:abstractNum w:abstractNumId="16" w15:restartNumberingAfterBreak="0">
+  <w:abstractNum w:abstractNumId="20" w15:restartNumberingAfterBreak="0">
     <w:nsid w:val="78227376"/>
     <w:multiLevelType w:val="hybridMultilevel"/>
     <w:tmpl w:val="A1D60A06"/>
@@ -3938,7 +4358,7 @@
       </w:pPr>
     </w:lvl>
   </w:abstractNum>
-  <w:abstractNum w:abstractNumId="17" w15:restartNumberingAfterBreak="0">
+  <w:abstractNum w:abstractNumId="21" w15:restartNumberingAfterBreak="0">
     <w:nsid w:val="7A8D4870"/>
     <w:multiLevelType w:val="hybridMultilevel"/>
     <w:tmpl w:val="7E224CBA"/>
@@ -4024,7 +4444,7 @@
       </w:pPr>
     </w:lvl>
   </w:abstractNum>
-  <w:abstractNum w:abstractNumId="18" w15:restartNumberingAfterBreak="0">
+  <w:abstractNum w:abstractNumId="22" w15:restartNumberingAfterBreak="0">
     <w:nsid w:val="7B000012"/>
     <w:multiLevelType w:val="hybridMultilevel"/>
     <w:tmpl w:val="B8F41272"/>
@@ -4110,7 +4530,7 @@
       </w:pPr>
     </w:lvl>
   </w:abstractNum>
-  <w:abstractNum w:abstractNumId="19" w15:restartNumberingAfterBreak="0">
+  <w:abstractNum w:abstractNumId="23" w15:restartNumberingAfterBreak="0">
     <w:nsid w:val="7B0F4D81"/>
     <w:multiLevelType w:val="hybridMultilevel"/>
     <w:tmpl w:val="16C01D28"/>
@@ -4197,64 +4617,76 @@
     </w:lvl>
   </w:abstractNum>
   <w:num w:numId="1">
-    <w:abstractNumId w:val="12"/>
+    <w:abstractNumId w:val="16"/>
   </w:num>
   <w:num w:numId="2">
-    <w:abstractNumId w:val="15"/>
+    <w:abstractNumId w:val="19"/>
   </w:num>
   <w:num w:numId="3">
     <w:abstractNumId w:val="3"/>
   </w:num>
   <w:num w:numId="4">
-    <w:abstractNumId w:val="7"/>
+    <w:abstractNumId w:val="10"/>
   </w:num>
   <w:num w:numId="5">
-    <w:abstractNumId w:val="18"/>
+    <w:abstractNumId w:val="22"/>
   </w:num>
   <w:num w:numId="6">
-    <w:abstractNumId w:val="8"/>
+    <w:abstractNumId w:val="11"/>
   </w:num>
   <w:num w:numId="7">
-    <w:abstractNumId w:val="17"/>
+    <w:abstractNumId w:val="21"/>
   </w:num>
   <w:num w:numId="8">
-    <w:abstractNumId w:val="11"/>
+    <w:abstractNumId w:val="15"/>
   </w:num>
   <w:num w:numId="9">
-    <w:abstractNumId w:val="5"/>
+    <w:abstractNumId w:val="8"/>
   </w:num>
   <w:num w:numId="10">
     <w:abstractNumId w:val="1"/>
   </w:num>
   <w:num w:numId="11">
-    <w:abstractNumId w:val="19"/>
+    <w:abstractNumId w:val="23"/>
   </w:num>
   <w:num w:numId="12">
-    <w:abstractNumId w:val="16"/>
+    <w:abstractNumId w:val="20"/>
   </w:num>
   <w:num w:numId="13">
-    <w:abstractNumId w:val="4"/>
+    <w:abstractNumId w:val="7"/>
   </w:num>
   <w:num w:numId="14">
-    <w:abstractNumId w:val="14"/>
+    <w:abstractNumId w:val="18"/>
   </w:num>
   <w:num w:numId="15">
-    <w:abstractNumId w:val="6"/>
+    <w:abstractNumId w:val="9"/>
   </w:num>
   <w:num w:numId="16">
     <w:abstractNumId w:val="0"/>
   </w:num>
   <w:num w:numId="17">
-    <w:abstractNumId w:val="9"/>
+    <w:abstractNumId w:val="13"/>
   </w:num>
   <w:num w:numId="18">
-    <w:abstractNumId w:val="13"/>
+    <w:abstractNumId w:val="17"/>
   </w:num>
   <w:num w:numId="19">
     <w:abstractNumId w:val="2"/>
   </w:num>
   <w:num w:numId="20">
-    <w:abstractNumId w:val="10"/>
+    <w:abstractNumId w:val="14"/>
+  </w:num>
+  <w:num w:numId="21">
+    <w:abstractNumId w:val="12"/>
+  </w:num>
+  <w:num w:numId="22">
+    <w:abstractNumId w:val="4"/>
+  </w:num>
+  <w:num w:numId="23">
+    <w:abstractNumId w:val="5"/>
+  </w:num>
+  <w:num w:numId="24">
+    <w:abstractNumId w:val="6"/>
   </w:num>
 </w:numbering>
 </file>
@@ -4836,6 +5268,7 @@
     <w:rsid w:val="009B577E"/>
     <w:rsid w:val="00C07211"/>
     <w:rsid w:val="00C76E5E"/>
+    <w:rsid w:val="00CC63DA"/>
   </w:rsids>
   <m:mathPr>
     <m:mathFont m:val="Cambria Math"/>

</xml_diff>

<commit_message>
Cambios en los CU
01 al 09 falta GARANTIAS.
</commit_message>
<xml_diff>
--- a/Casos de Uso/CU01- Administrar Hardware.docx
+++ b/Casos de Uso/CU01- Administrar Hardware.docx
@@ -2090,13 +2090,12 @@
                   </w:rPr>
                 </w:pPr>
                 <w:r>
-                  <w:rPr>
-                    <w:rFonts w:cs="Arial"/>
-                  </w:rPr>
-                  <w:t>Fin CU.</w:t>
+                  <w:t>El sistema regresa al punto de donde se originó la excepción.</w:t>
                 </w:r>
               </w:p>
             </w:tc>
+            <w:bookmarkStart w:id="0" w:name="_GoBack" w:displacedByCustomXml="next"/>
+            <w:bookmarkEnd w:id="0" w:displacedByCustomXml="next"/>
           </w:sdtContent>
         </w:sdt>
       </w:tr>
@@ -2295,8 +2294,6 @@
                 <w:lang w:val="es-ES"/>
               </w:rPr>
             </w:pPr>
-            <w:bookmarkStart w:id="0" w:name="_GoBack"/>
-            <w:bookmarkEnd w:id="0"/>
           </w:p>
         </w:tc>
       </w:tr>
@@ -5215,19 +5212,19 @@
 
 <file path=word/glossary/fontTable.xml><?xml version="1.0" encoding="utf-8"?>
 <w:fonts xmlns:mc="http://schemas.openxmlformats.org/markup-compatibility/2006" xmlns:r="http://schemas.openxmlformats.org/officeDocument/2006/relationships" xmlns:w="http://schemas.openxmlformats.org/wordprocessingml/2006/main" xmlns:w14="http://schemas.microsoft.com/office/word/2010/wordml" xmlns:w15="http://schemas.microsoft.com/office/word/2012/wordml" xmlns:w16cid="http://schemas.microsoft.com/office/word/2016/wordml/cid" xmlns:w16se="http://schemas.microsoft.com/office/word/2015/wordml/symex" mc:Ignorable="w14 w15 w16se w16cid">
+  <w:font w:name="Calibri">
+    <w:panose1 w:val="020F0502020204030204"/>
+    <w:charset w:val="00"/>
+    <w:family w:val="swiss"/>
+    <w:pitch w:val="variable"/>
+    <w:sig w:usb0="E0002AFF" w:usb1="C000247B" w:usb2="00000009" w:usb3="00000000" w:csb0="000001FF" w:csb1="00000000"/>
+  </w:font>
   <w:font w:name="Times New Roman">
     <w:panose1 w:val="02020603050405020304"/>
     <w:charset w:val="00"/>
     <w:family w:val="roman"/>
     <w:pitch w:val="variable"/>
     <w:sig w:usb0="E0002EFF" w:usb1="C000785B" w:usb2="00000009" w:usb3="00000000" w:csb0="000001FF" w:csb1="00000000"/>
-  </w:font>
-  <w:font w:name="Calibri">
-    <w:panose1 w:val="020F0502020204030204"/>
-    <w:charset w:val="00"/>
-    <w:family w:val="swiss"/>
-    <w:pitch w:val="variable"/>
-    <w:sig w:usb0="E0002AFF" w:usb1="C000247B" w:usb2="00000009" w:usb3="00000000" w:csb0="000001FF" w:csb1="00000000"/>
   </w:font>
   <w:font w:name="Arial">
     <w:panose1 w:val="020B0604020202020204"/>
@@ -5263,8 +5260,10 @@
   </w:compat>
   <w:rsids>
     <w:rsidRoot w:val="00C07211"/>
+    <w:rsid w:val="00061528"/>
     <w:rsid w:val="00191E7B"/>
     <w:rsid w:val="003F55CF"/>
+    <w:rsid w:val="006454D7"/>
     <w:rsid w:val="009B577E"/>
     <w:rsid w:val="00C07211"/>
     <w:rsid w:val="00C76E5E"/>

</xml_diff>

<commit_message>
Correccion de los casos de uso de administrar proporcionada por la mtra.
</commit_message>
<xml_diff>
--- a/Casos de Uso/CU01- Administrar Hardware.docx
+++ b/Casos de Uso/CU01- Administrar Hardware.docx
@@ -681,22 +681,37 @@
               <w:t xml:space="preserve"> </w:t>
             </w:r>
             <w:r>
-              <w:t>“Visualizar</w:t>
+              <w:t>“</w:t>
+            </w:r>
+            <w:r>
+              <w:t>Buscar Hardware</w:t>
+            </w:r>
+            <w:r>
+              <w:t xml:space="preserve">”, </w:t>
+            </w:r>
+            <w:r>
+              <w:t>“Agregar</w:t>
             </w:r>
             <w:r>
               <w:t xml:space="preserve"> hardware</w:t>
             </w:r>
             <w:r>
-              <w:t xml:space="preserve">”, </w:t>
-            </w:r>
-            <w:r>
-              <w:t>“Agregar</w:t>
+              <w:t>”, “Editar</w:t>
             </w:r>
             <w:r>
               <w:t xml:space="preserve"> hardware</w:t>
             </w:r>
             <w:r>
-              <w:t>”, “Editar</w:t>
+              <w:t>”</w:t>
+            </w:r>
+            <w:r>
+              <w:t xml:space="preserve"> (deshabilitada)</w:t>
+            </w:r>
+            <w:r>
+              <w:t xml:space="preserve"> y</w:t>
+            </w:r>
+            <w:r>
+              <w:t xml:space="preserve"> “Eliminar</w:t>
             </w:r>
             <w:r>
               <w:t xml:space="preserve"> hardware</w:t>
@@ -705,16 +720,7 @@
               <w:t>”</w:t>
             </w:r>
             <w:r>
-              <w:t xml:space="preserve"> y</w:t>
-            </w:r>
-            <w:r>
-              <w:t xml:space="preserve"> “Eliminar</w:t>
-            </w:r>
-            <w:r>
-              <w:t xml:space="preserve"> hardware</w:t>
-            </w:r>
-            <w:r>
-              <w:t>”</w:t>
+              <w:t xml:space="preserve"> (deshabilitada)</w:t>
             </w:r>
             <w:r>
               <w:t xml:space="preserve">. </w:t>
@@ -735,19 +741,31 @@
               <w:t>jefe</w:t>
             </w:r>
             <w:r>
-              <w:t xml:space="preserve"> del Centro de Cómputo selecciona “</w:t>
-            </w:r>
-            <w:r>
-              <w:t>Visualizar</w:t>
-            </w:r>
-            <w:r>
-              <w:t xml:space="preserve"> software</w:t>
+              <w:t xml:space="preserve"> del Centro de Cómputo selecciona</w:t>
+            </w:r>
+            <w:r>
+              <w:t xml:space="preserve"> un tipo de filtro (marca, ubicación, tipo), escribe el criterio</w:t>
+            </w:r>
+            <w:r>
+              <w:t xml:space="preserve"> </w:t>
+            </w:r>
+            <w:r>
+              <w:t xml:space="preserve">y selecciona </w:t>
+            </w:r>
+            <w:r>
+              <w:t>“</w:t>
+            </w:r>
+            <w:r>
+              <w:t>Buscar Hardware</w:t>
             </w:r>
             <w:r>
               <w:t>”</w:t>
             </w:r>
             <w:r>
-              <w:t>, si no (Ver FA-2.1) (Ver FA-2.2) (Ver FA-2.3)</w:t>
+              <w:t>, si no (Ver FA-2.1)</w:t>
+            </w:r>
+            <w:r>
+              <w:t>.</w:t>
             </w:r>
           </w:p>
           <w:p>
@@ -759,7 +777,13 @@
               </w:numPr>
             </w:pPr>
             <w:r>
-              <w:t>El sistema muestra una lista con todos los elementos de HARDWARE y una opción de filtrar</w:t>
+              <w:t xml:space="preserve"> </w:t>
+            </w:r>
+            <w:r>
+              <w:t xml:space="preserve">El sistema muestra una lista con todos los elementos de HARDWARE </w:t>
+            </w:r>
+            <w:r>
+              <w:t>que cumplen el criterio de búsqueda</w:t>
             </w:r>
             <w:r>
               <w:t xml:space="preserve"> (ExCon).</w:t>
@@ -774,7 +798,22 @@
               </w:numPr>
             </w:pPr>
             <w:r>
+              <w:t>El jefe del Centro de Computo selecciona un elemento de la lista de HARDWARE, si selecciona “Editar Hardware” (Ver FA-2.2), si selecciona “Eliminar Hardware” (Ver FA-2.3).</w:t>
+            </w:r>
+          </w:p>
+          <w:p>
+            <w:pPr>
+              <w:pStyle w:val="Prrafodelista"/>
+              <w:numPr>
+                <w:ilvl w:val="0"/>
+                <w:numId w:val="6"/>
+              </w:numPr>
+            </w:pPr>
+            <w:r>
               <w:t>Fin Caso de uso</w:t>
+            </w:r>
+            <w:r>
+              <w:t>.</w:t>
             </w:r>
           </w:p>
         </w:tc>
@@ -916,6 +955,7 @@
                     <w:rFonts w:cs="Arial"/>
                     <w:lang w:val="es-ES"/>
                   </w:rPr>
+                  <w:lastRenderedPageBreak/>
                   <w:t xml:space="preserve">El </w:t>
                 </w:r>
                 <w:r>
@@ -939,13 +979,41 @@
                   </w:rPr>
                   <w:t>(</w:t>
                 </w:r>
+                <w:r>
+                  <w:rPr>
+                    <w:rFonts w:cs="Arial"/>
+                    <w:lang w:val="es-ES"/>
+                  </w:rPr>
+                  <w:t>noI</w:t>
+                </w:r>
+                <w:r>
+                  <w:rPr>
+                    <w:rFonts w:cs="Arial"/>
+                    <w:lang w:val="es-ES"/>
+                  </w:rPr>
+                  <w:t xml:space="preserve">nventario, marca, modelo, </w:t>
+                </w:r>
                 <w:proofErr w:type="spellStart"/>
                 <w:r>
                   <w:rPr>
                     <w:rFonts w:cs="Arial"/>
                     <w:lang w:val="es-ES"/>
                   </w:rPr>
-                  <w:t>Num</w:t>
+                  <w:t>num</w:t>
+                </w:r>
+                <w:r>
+                  <w:rPr>
+                    <w:rFonts w:cs="Arial"/>
+                    <w:lang w:val="es-ES"/>
+                  </w:rPr>
+                  <w:t>S</w:t>
+                </w:r>
+                <w:r>
+                  <w:rPr>
+                    <w:rFonts w:cs="Arial"/>
+                    <w:lang w:val="es-ES"/>
+                  </w:rPr>
+                  <w:t>erie</w:t>
                 </w:r>
                 <w:proofErr w:type="spellEnd"/>
                 <w:r>
@@ -953,23 +1021,7 @@
                     <w:rFonts w:cs="Arial"/>
                     <w:lang w:val="es-ES"/>
                   </w:rPr>
-                  <w:t xml:space="preserve"> de inventario, marca, modelo, </w:t>
-                </w:r>
-                <w:proofErr w:type="spellStart"/>
-                <w:r>
-                  <w:rPr>
-                    <w:rFonts w:cs="Arial"/>
-                    <w:lang w:val="es-ES"/>
-                  </w:rPr>
-                  <w:t>num</w:t>
-                </w:r>
-                <w:proofErr w:type="spellEnd"/>
-                <w:r>
-                  <w:rPr>
-                    <w:rFonts w:cs="Arial"/>
-                    <w:lang w:val="es-ES"/>
-                  </w:rPr>
-                  <w:t xml:space="preserve"> serie, fecha adquisición, tipo, foto de garantía).</w:t>
+                  <w:t>, fecha adquisición, tipo).</w:t>
                 </w:r>
               </w:p>
               <w:p>
@@ -1029,7 +1081,6 @@
                     <w:rFonts w:cs="Arial"/>
                     <w:lang w:val="es-ES"/>
                   </w:rPr>
-                  <w:lastRenderedPageBreak/>
                   <w:t xml:space="preserve">El </w:t>
                 </w:r>
                 <w:r>
@@ -1119,6 +1170,13 @@
                     <w:rFonts w:cs="Arial"/>
                     <w:lang w:val="es-ES"/>
                   </w:rPr>
+                  <w:t>r</w:t>
+                </w:r>
+                <w:r>
+                  <w:rPr>
+                    <w:rFonts w:cs="Arial"/>
+                    <w:lang w:val="es-ES"/>
+                  </w:rPr>
                   <w:t>egresa a</w:t>
                 </w:r>
                 <w:r>
@@ -1175,7 +1233,70 @@
                     <w:rFonts w:cs="Arial"/>
                     <w:lang w:val="es-ES"/>
                   </w:rPr>
-                  <w:t>El jefe de centro de cómputo selecciona la opción de “Editar hardware”.</w:t>
+                  <w:t>El sistema recupera los datos de HARDWARE seleccionado (</w:t>
+                </w:r>
+                <w:r>
+                  <w:rPr>
+                    <w:rFonts w:cs="Arial"/>
+                    <w:lang w:val="es-ES"/>
+                  </w:rPr>
+                  <w:t>no</w:t>
+                </w:r>
+                <w:r>
+                  <w:rPr>
+                    <w:rFonts w:cs="Arial"/>
+                    <w:lang w:val="es-ES"/>
+                  </w:rPr>
+                  <w:t>Inventario, marca, modelo,</w:t>
+                </w:r>
+                <w:r>
+                  <w:rPr>
+                    <w:rFonts w:cs="Arial"/>
+                    <w:lang w:val="es-ES"/>
+                  </w:rPr>
+                  <w:t xml:space="preserve"> fecha de adquisición, tipo</w:t>
+                </w:r>
+                <w:r>
+                  <w:rPr>
+                    <w:rFonts w:cs="Arial"/>
+                    <w:lang w:val="es-ES"/>
+                  </w:rPr>
+                  <w:t xml:space="preserve"> </w:t>
+                </w:r>
+                <w:r>
+                  <w:rPr>
+                    <w:rFonts w:cs="Arial"/>
+                    <w:lang w:val="es-ES"/>
+                  </w:rPr>
+                  <w:t>y</w:t>
+                </w:r>
+                <w:r>
+                  <w:rPr>
+                    <w:rFonts w:cs="Arial"/>
+                    <w:lang w:val="es-ES"/>
+                  </w:rPr>
+                  <w:t xml:space="preserve"> AREA). </w:t>
+                </w:r>
+                <w:r>
+                  <w:rPr>
+                    <w:rFonts w:cs="Arial"/>
+                    <w:lang w:val="es-ES"/>
+                  </w:rPr>
+                  <w:t xml:space="preserve">(Ver </w:t>
+                </w:r>
+                <w:r>
+                  <w:rPr>
+                    <w:rFonts w:cs="Arial"/>
+                    <w:lang w:val="es-ES"/>
+                  </w:rPr>
+                  <w:t>ExCon</w:t>
+                </w:r>
+                <w:r>
+                  <w:rPr>
+                    <w:rFonts w:cs="Arial"/>
+                    <w:lang w:val="es-ES"/>
+                  </w:rPr>
+                  <w:t>)</w:t>
                 </w:r>
               </w:p>
               <w:p>
@@ -1195,14 +1316,35 @@
                     <w:rFonts w:cs="Arial"/>
                     <w:lang w:val="es-ES"/>
                   </w:rPr>
-                  <w:t>El sistema muestra una pantalla con una opción de introducir número de serie</w:t>
-                </w:r>
-                <w:r>
-                  <w:rPr>
-                    <w:rFonts w:cs="Arial"/>
-                    <w:lang w:val="es-ES"/>
-                  </w:rPr>
-                  <w:t xml:space="preserve"> y el botón de “Buscar”</w:t>
+                  <w:t>El sistema muestra una ventana emergente con los datos del HARDWARE en campos de texto editables</w:t>
+                </w:r>
+                <w:r>
+                  <w:rPr>
+                    <w:rFonts w:cs="Arial"/>
+                    <w:lang w:val="es-ES"/>
+                  </w:rPr>
+                  <w:t xml:space="preserve"> y las opciones de “Guardar” </w:t>
+                </w:r>
+                <w:r>
+                  <w:rPr>
+                    <w:rFonts w:cs="Arial"/>
+                    <w:lang w:val="es-ES"/>
+                  </w:rPr>
+                  <w:t xml:space="preserve">y </w:t>
+                </w:r>
+                <w:r>
+                  <w:rPr>
+                    <w:rFonts w:cs="Arial"/>
+                    <w:lang w:val="es-ES"/>
+                  </w:rPr>
+                  <w:t>“Cancelar”</w:t>
+                </w:r>
+                <w:r>
+                  <w:rPr>
+                    <w:rFonts w:cs="Arial"/>
+                    <w:lang w:val="es-ES"/>
+                  </w:rPr>
+                  <w:t>.</w:t>
                 </w:r>
               </w:p>
               <w:p>
@@ -1222,42 +1364,7 @@
                     <w:rFonts w:cs="Arial"/>
                     <w:lang w:val="es-ES"/>
                   </w:rPr>
-                  <w:t>El jefe del centro de cómputo ingresa los datos solicitados</w:t>
-                </w:r>
-                <w:r>
-                  <w:rPr>
-                    <w:rFonts w:cs="Arial"/>
-                    <w:lang w:val="es-ES"/>
-                  </w:rPr>
-                  <w:t xml:space="preserve"> y selecciona buscar</w:t>
-                </w:r>
-                <w:r>
-                  <w:rPr>
-                    <w:rFonts w:cs="Arial"/>
-                    <w:lang w:val="es-ES"/>
-                  </w:rPr>
-                  <w:t xml:space="preserve"> (Ver FA-</w:t>
-                </w:r>
-                <w:r>
-                  <w:rPr>
-                    <w:rFonts w:cs="Arial"/>
-                    <w:lang w:val="es-ES"/>
-                  </w:rPr>
-                  <w:t>Incorrecto</w:t>
-                </w:r>
-                <w:r>
-                  <w:rPr>
-                    <w:rFonts w:cs="Arial"/>
-                    <w:lang w:val="es-ES"/>
-                  </w:rPr>
-                  <w:t>)</w:t>
-                </w:r>
-                <w:r>
-                  <w:rPr>
-                    <w:rFonts w:cs="Arial"/>
-                    <w:lang w:val="es-ES"/>
-                  </w:rPr>
-                  <w:t>.</w:t>
+                  <w:t>El jefe del centro de cómputo edita los datos del HARDWARE.</w:t>
                 </w:r>
               </w:p>
               <w:p>
@@ -1277,65 +1384,7 @@
                     <w:rFonts w:cs="Arial"/>
                     <w:lang w:val="es-ES"/>
                   </w:rPr>
-                  <w:t>El sistema recupera los datos de HARDWARE seleccionado (</w:t>
-                </w:r>
-                <w:proofErr w:type="spellStart"/>
-                <w:r>
-                  <w:rPr>
-                    <w:rFonts w:cs="Arial"/>
-                    <w:lang w:val="es-ES"/>
-                  </w:rPr>
-                  <w:t>N</w:t>
-                </w:r>
-                <w:r>
-                  <w:rPr>
-                    <w:rFonts w:cs="Arial"/>
-                    <w:lang w:val="es-ES"/>
-                  </w:rPr>
-                  <w:t>um</w:t>
-                </w:r>
-                <w:proofErr w:type="spellEnd"/>
-                <w:r>
-                  <w:rPr>
-                    <w:rFonts w:cs="Arial"/>
-                    <w:lang w:val="es-ES"/>
-                  </w:rPr>
-                  <w:t xml:space="preserve"> Inventario, marca, modelo,</w:t>
-                </w:r>
-                <w:r>
-                  <w:rPr>
-                    <w:rFonts w:cs="Arial"/>
-                    <w:lang w:val="es-ES"/>
-                  </w:rPr>
-                  <w:t xml:space="preserve"> fecha de adquisición, tipo, foto de garantía y</w:t>
-                </w:r>
-                <w:r>
-                  <w:rPr>
-                    <w:rFonts w:cs="Arial"/>
-                    <w:lang w:val="es-ES"/>
-                  </w:rPr>
-                  <w:t xml:space="preserve"> AREA). </w:t>
-                </w:r>
-                <w:r>
-                  <w:rPr>
-                    <w:rFonts w:cs="Arial"/>
-                    <w:lang w:val="es-ES"/>
-                  </w:rPr>
-                  <w:t xml:space="preserve">(Ver </w:t>
-                </w:r>
-                <w:r>
-                  <w:rPr>
-                    <w:rFonts w:cs="Arial"/>
-                    <w:lang w:val="es-ES"/>
-                  </w:rPr>
-                  <w:t>ExCon</w:t>
-                </w:r>
-                <w:r>
-                  <w:rPr>
-                    <w:rFonts w:cs="Arial"/>
-                    <w:lang w:val="es-ES"/>
-                  </w:rPr>
-                  <w:t>)</w:t>
+                  <w:t>El sistema valida que los campos estén llenos, sino están llenos (ver FA-CamposVacios).</w:t>
                 </w:r>
               </w:p>
               <w:p>
@@ -1355,35 +1404,7 @@
                     <w:rFonts w:cs="Arial"/>
                     <w:lang w:val="es-ES"/>
                   </w:rPr>
-                  <w:t>El sistema muestra una ventana emergente con los datos del HARDWARE en campos de texto editables</w:t>
-                </w:r>
-                <w:r>
-                  <w:rPr>
-                    <w:rFonts w:cs="Arial"/>
-                    <w:lang w:val="es-ES"/>
-                  </w:rPr>
-                  <w:t xml:space="preserve"> y las opciones de “Guardar” </w:t>
-                </w:r>
-                <w:r>
-                  <w:rPr>
-                    <w:rFonts w:cs="Arial"/>
-                    <w:lang w:val="es-ES"/>
-                  </w:rPr>
-                  <w:t xml:space="preserve">deshabilitada y </w:t>
-                </w:r>
-                <w:r>
-                  <w:rPr>
-                    <w:rFonts w:cs="Arial"/>
-                    <w:lang w:val="es-ES"/>
-                  </w:rPr>
-                  <w:t>“Cancelar”</w:t>
-                </w:r>
-                <w:r>
-                  <w:rPr>
-                    <w:rFonts w:cs="Arial"/>
-                    <w:lang w:val="es-ES"/>
-                  </w:rPr>
-                  <w:t>.</w:t>
+                  <w:t>El sistema habilita la opción de “Guardar”.</w:t>
                 </w:r>
               </w:p>
               <w:p>
@@ -1403,7 +1424,14 @@
                     <w:rFonts w:cs="Arial"/>
                     <w:lang w:val="es-ES"/>
                   </w:rPr>
-                  <w:t>El jefe del centro de cómputo edita los datos del HARDWARE.</w:t>
+                  <w:t xml:space="preserve">El jefe del centro de cómputo selecciona “Guardar”. </w:t>
+                </w:r>
+                <w:r>
+                  <w:rPr>
+                    <w:rFonts w:cs="Arial"/>
+                    <w:lang w:val="es-ES"/>
+                  </w:rPr>
+                  <w:t>Si no (Ver FA-Cancelar).</w:t>
                 </w:r>
               </w:p>
               <w:p>
@@ -1423,7 +1451,28 @@
                     <w:rFonts w:cs="Arial"/>
                     <w:lang w:val="es-ES"/>
                   </w:rPr>
-                  <w:t>El sistema valida que los campos estén llenos, sino están llenos (ver FA-CamposVacios).</w:t>
+                  <w:t>El sistema guarda los cambios hechos en el HARDWARE seleccionado en la base de datos</w:t>
+                </w:r>
+                <w:r>
+                  <w:rPr>
+                    <w:rFonts w:cs="Arial"/>
+                    <w:lang w:val="es-ES"/>
+                  </w:rPr>
+                  <w:t xml:space="preserve"> y</w:t>
+                </w:r>
+                <w:r>
+                  <w:rPr>
+                    <w:rFonts w:cs="Arial"/>
+                    <w:lang w:val="es-ES"/>
+                  </w:rPr>
+                  <w:t xml:space="preserve"> muestra un mensaje “Cambios realizados con éxito”</w:t>
+                </w:r>
+                <w:r>
+                  <w:rPr>
+                    <w:rFonts w:cs="Arial"/>
+                    <w:lang w:val="es-ES"/>
+                  </w:rPr>
+                  <w:t xml:space="preserve"> (Ver ExCon).</w:t>
                 </w:r>
               </w:p>
               <w:p>
@@ -1443,94 +1492,6 @@
                     <w:rFonts w:cs="Arial"/>
                     <w:lang w:val="es-ES"/>
                   </w:rPr>
-                  <w:t>El sistema habilita la opción de “Guardar”.</w:t>
-                </w:r>
-              </w:p>
-              <w:p>
-                <w:pPr>
-                  <w:pStyle w:val="Prrafodelista"/>
-                  <w:numPr>
-                    <w:ilvl w:val="0"/>
-                    <w:numId w:val="22"/>
-                  </w:numPr>
-                  <w:rPr>
-                    <w:rFonts w:cs="Arial"/>
-                    <w:lang w:val="es-ES"/>
-                  </w:rPr>
-                </w:pPr>
-                <w:r>
-                  <w:rPr>
-                    <w:rFonts w:cs="Arial"/>
-                    <w:lang w:val="es-ES"/>
-                  </w:rPr>
-                  <w:t xml:space="preserve">El jefe del centro de cómputo selecciona “Guardar”. </w:t>
-                </w:r>
-                <w:r>
-                  <w:rPr>
-                    <w:rFonts w:cs="Arial"/>
-                    <w:lang w:val="es-ES"/>
-                  </w:rPr>
-                  <w:t>Si no (Ver FA-Cancelar).</w:t>
-                </w:r>
-              </w:p>
-              <w:p>
-                <w:pPr>
-                  <w:pStyle w:val="Prrafodelista"/>
-                  <w:numPr>
-                    <w:ilvl w:val="0"/>
-                    <w:numId w:val="22"/>
-                  </w:numPr>
-                  <w:rPr>
-                    <w:rFonts w:cs="Arial"/>
-                    <w:lang w:val="es-ES"/>
-                  </w:rPr>
-                </w:pPr>
-                <w:r>
-                  <w:rPr>
-                    <w:rFonts w:cs="Arial"/>
-                    <w:lang w:val="es-ES"/>
-                  </w:rPr>
-                  <w:t>El sistema guarda los cambios hechos en el HARDWARE seleccionado en la base de datos</w:t>
-                </w:r>
-                <w:r>
-                  <w:rPr>
-                    <w:rFonts w:cs="Arial"/>
-                    <w:lang w:val="es-ES"/>
-                  </w:rPr>
-                  <w:t xml:space="preserve"> y</w:t>
-                </w:r>
-                <w:r>
-                  <w:rPr>
-                    <w:rFonts w:cs="Arial"/>
-                    <w:lang w:val="es-ES"/>
-                  </w:rPr>
-                  <w:t xml:space="preserve"> muestra un mensaje “Cambios realizados con éxito”</w:t>
-                </w:r>
-                <w:r>
-                  <w:rPr>
-                    <w:rFonts w:cs="Arial"/>
-                    <w:lang w:val="es-ES"/>
-                  </w:rPr>
-                  <w:t xml:space="preserve"> (Ver ExCon).</w:t>
-                </w:r>
-              </w:p>
-              <w:p>
-                <w:pPr>
-                  <w:pStyle w:val="Prrafodelista"/>
-                  <w:numPr>
-                    <w:ilvl w:val="0"/>
-                    <w:numId w:val="22"/>
-                  </w:numPr>
-                  <w:rPr>
-                    <w:rFonts w:cs="Arial"/>
-                    <w:lang w:val="es-ES"/>
-                  </w:rPr>
-                </w:pPr>
-                <w:r>
-                  <w:rPr>
-                    <w:rFonts w:cs="Arial"/>
-                    <w:lang w:val="es-ES"/>
-                  </w:rPr>
                   <w:t>El sistema r</w:t>
                 </w:r>
                 <w:r>
@@ -1580,7 +1541,56 @@
                     <w:rFonts w:cs="Arial"/>
                     <w:lang w:val="es-ES"/>
                   </w:rPr>
-                  <w:t>El jefe del centro de cómputo selecciona “Eliminar hardware”.</w:t>
+                  <w:t xml:space="preserve">El sistema muestra </w:t>
+                </w:r>
+                <w:r>
+                  <w:rPr>
+                    <w:rFonts w:cs="Arial"/>
+                    <w:lang w:val="es-ES"/>
+                  </w:rPr>
+                  <w:t>las</w:t>
+                </w:r>
+                <w:r>
+                  <w:rPr>
+                    <w:rFonts w:cs="Arial"/>
+                    <w:lang w:val="es-ES"/>
+                  </w:rPr>
+                  <w:t xml:space="preserve"> opci</w:t>
+                </w:r>
+                <w:r>
+                  <w:rPr>
+                    <w:rFonts w:cs="Arial"/>
+                    <w:lang w:val="es-ES"/>
+                  </w:rPr>
+                  <w:t>o</w:t>
+                </w:r>
+                <w:r>
+                  <w:rPr>
+                    <w:rFonts w:cs="Arial"/>
+                    <w:lang w:val="es-ES"/>
+                  </w:rPr>
+                  <w:t>n</w:t>
+                </w:r>
+                <w:r>
+                  <w:rPr>
+                    <w:rFonts w:cs="Arial"/>
+                    <w:lang w:val="es-ES"/>
+                  </w:rPr>
+                  <w:t>es</w:t>
+                </w:r>
+                <w:r>
+                  <w:rPr>
+                    <w:rFonts w:cs="Arial"/>
+                    <w:lang w:val="es-ES"/>
+                  </w:rPr>
+                  <w:t xml:space="preserve"> de “Aceptar</w:t>
+                </w:r>
+                <w:r>
+                  <w:rPr>
+                    <w:rFonts w:cs="Arial"/>
+                    <w:lang w:val="es-ES"/>
+                  </w:rPr>
+                  <w:t>” y “Cancelar”.</w:t>
                 </w:r>
               </w:p>
               <w:p>
@@ -1600,28 +1610,7 @@
                     <w:rFonts w:cs="Arial"/>
                     <w:lang w:val="es-ES"/>
                   </w:rPr>
-                  <w:t xml:space="preserve">El sistema muestra una pantalla con una opción de introducir </w:t>
-                </w:r>
-                <w:r>
-                  <w:rPr>
-                    <w:rFonts w:cs="Arial"/>
-                    <w:lang w:val="es-ES"/>
-                  </w:rPr>
-                  <w:t>“N</w:t>
-                </w:r>
-                <w:r>
-                  <w:rPr>
-                    <w:rFonts w:cs="Arial"/>
-                    <w:lang w:val="es-ES"/>
-                  </w:rPr>
-                  <w:t>úmero de serie</w:t>
-                </w:r>
-                <w:r>
-                  <w:rPr>
-                    <w:rFonts w:cs="Arial"/>
-                    <w:lang w:val="es-ES"/>
-                  </w:rPr>
-                  <w:t>” y el botón “Buscar”.</w:t>
+                  <w:t>El jefe del centro de cómputo selecciona “Aceptar”. Si no (Ver FA-Cancelar)</w:t>
                 </w:r>
               </w:p>
               <w:p>
@@ -1641,14 +1630,15 @@
                     <w:rFonts w:cs="Arial"/>
                     <w:lang w:val="es-ES"/>
                   </w:rPr>
-                  <w:t>El jefe del centro de cómputo introduce el número de serie del HARDWARE que desea eliminar</w:t>
-                </w:r>
-                <w:r>
-                  <w:rPr>
-                    <w:rFonts w:cs="Arial"/>
-                    <w:lang w:val="es-ES"/>
-                  </w:rPr>
-                  <w:t xml:space="preserve"> y presiona el botón de “Buscar” (Ver FA-Incorrecto).</w:t>
+                  <w:lastRenderedPageBreak/>
+                  <w:t xml:space="preserve">El sistema </w:t>
+                </w:r>
+                <w:r>
+                  <w:rPr>
+                    <w:rFonts w:cs="Arial"/>
+                    <w:lang w:val="es-ES"/>
+                  </w:rPr>
+                  <w:t>muestra un mensaje de advertencia “¿Está seguro de eliminar?” con la opción de “Aceptar” y “Cancelar”.</w:t>
                 </w:r>
               </w:p>
               <w:p>
@@ -1668,15 +1658,7 @@
                     <w:rFonts w:cs="Arial"/>
                     <w:lang w:val="es-ES"/>
                   </w:rPr>
-                  <w:lastRenderedPageBreak/>
-                  <w:t>El sistema muestra la información del HARDWARE ligado al número de serie introducido con la opción de “Aceptar</w:t>
-                </w:r>
-                <w:r>
-                  <w:rPr>
-                    <w:rFonts w:cs="Arial"/>
-                    <w:lang w:val="es-ES"/>
-                  </w:rPr>
-                  <w:t>” y “Cancelar”.</w:t>
+                  <w:t>El jefe del centro de cómputo selecciona “Aceptar”. Si no (Ver FA-Cancelar).</w:t>
                 </w:r>
               </w:p>
               <w:p>
@@ -1696,7 +1678,14 @@
                     <w:rFonts w:cs="Arial"/>
                     <w:lang w:val="es-ES"/>
                   </w:rPr>
-                  <w:t>El jefe del centro de cómputo selecciona “Aceptar”. Si no (Ver FA-Cancelar)</w:t>
+                  <w:t>El sistema muestra un mensaje “Hardware eliminado exitosamente”</w:t>
+                </w:r>
+                <w:r>
+                  <w:rPr>
+                    <w:rFonts w:cs="Arial"/>
+                    <w:lang w:val="es-ES"/>
+                  </w:rPr>
+                  <w:t xml:space="preserve"> (ExCon)</w:t>
                 </w:r>
               </w:p>
               <w:p>
@@ -1716,80 +1705,6 @@
                     <w:rFonts w:cs="Arial"/>
                     <w:lang w:val="es-ES"/>
                   </w:rPr>
-                  <w:t xml:space="preserve">El sistema </w:t>
-                </w:r>
-                <w:r>
-                  <w:rPr>
-                    <w:rFonts w:cs="Arial"/>
-                    <w:lang w:val="es-ES"/>
-                  </w:rPr>
-                  <w:t>muestra un mensaje de advertencia “¿Está seguro de eliminar?” con la opción de “Aceptar” y “Cancelar”.</w:t>
-                </w:r>
-              </w:p>
-              <w:p>
-                <w:pPr>
-                  <w:pStyle w:val="Prrafodelista"/>
-                  <w:numPr>
-                    <w:ilvl w:val="0"/>
-                    <w:numId w:val="23"/>
-                  </w:numPr>
-                  <w:rPr>
-                    <w:rFonts w:cs="Arial"/>
-                    <w:lang w:val="es-ES"/>
-                  </w:rPr>
-                </w:pPr>
-                <w:r>
-                  <w:rPr>
-                    <w:rFonts w:cs="Arial"/>
-                    <w:lang w:val="es-ES"/>
-                  </w:rPr>
-                  <w:t>El jefe del centro de cómputo selecciona “Aceptar”. Si no (Ver FA-Cancelar).</w:t>
-                </w:r>
-              </w:p>
-              <w:p>
-                <w:pPr>
-                  <w:pStyle w:val="Prrafodelista"/>
-                  <w:numPr>
-                    <w:ilvl w:val="0"/>
-                    <w:numId w:val="23"/>
-                  </w:numPr>
-                  <w:rPr>
-                    <w:rFonts w:cs="Arial"/>
-                    <w:lang w:val="es-ES"/>
-                  </w:rPr>
-                </w:pPr>
-                <w:r>
-                  <w:rPr>
-                    <w:rFonts w:cs="Arial"/>
-                    <w:lang w:val="es-ES"/>
-                  </w:rPr>
-                  <w:t>El sistema muestra un mensaje “Hardware eliminado exitosamente”</w:t>
-                </w:r>
-                <w:r>
-                  <w:rPr>
-                    <w:rFonts w:cs="Arial"/>
-                    <w:lang w:val="es-ES"/>
-                  </w:rPr>
-                  <w:t xml:space="preserve"> (ExCon)</w:t>
-                </w:r>
-              </w:p>
-              <w:p>
-                <w:pPr>
-                  <w:pStyle w:val="Prrafodelista"/>
-                  <w:numPr>
-                    <w:ilvl w:val="0"/>
-                    <w:numId w:val="23"/>
-                  </w:numPr>
-                  <w:rPr>
-                    <w:rFonts w:cs="Arial"/>
-                    <w:lang w:val="es-ES"/>
-                  </w:rPr>
-                </w:pPr>
-                <w:r>
-                  <w:rPr>
-                    <w:rFonts w:cs="Arial"/>
-                    <w:lang w:val="es-ES"/>
-                  </w:rPr>
                   <w:t>El sistema r</w:t>
                 </w:r>
                 <w:r>
@@ -1867,122 +1782,6 @@
                     <w:lang w:val="es-ES"/>
                   </w:rPr>
                   <w:t>del flujo donde se originó.</w:t>
-                </w:r>
-              </w:p>
-              <w:p>
-                <w:pPr>
-                  <w:rPr>
-                    <w:rFonts w:cs="Arial"/>
-                    <w:lang w:val="es-ES"/>
-                  </w:rPr>
-                </w:pPr>
-                <w:r>
-                  <w:rPr>
-                    <w:rFonts w:cs="Arial"/>
-                    <w:lang w:val="es-ES"/>
-                  </w:rPr>
-                  <w:t>FA-</w:t>
-                </w:r>
-                <w:r>
-                  <w:rPr>
-                    <w:rFonts w:cs="Arial"/>
-                    <w:lang w:val="es-ES"/>
-                  </w:rPr>
-                  <w:t xml:space="preserve">Incorrecto </w:t>
-                </w:r>
-                <w:r>
-                  <w:rPr>
-                    <w:rFonts w:cs="Arial"/>
-                    <w:lang w:val="es-ES"/>
-                  </w:rPr>
-                  <w:t>Número de serie incorrecto</w:t>
-                </w:r>
-              </w:p>
-              <w:p>
-                <w:pPr>
-                  <w:pStyle w:val="Prrafodelista"/>
-                  <w:numPr>
-                    <w:ilvl w:val="0"/>
-                    <w:numId w:val="20"/>
-                  </w:numPr>
-                  <w:rPr>
-                    <w:rFonts w:cs="Arial"/>
-                    <w:lang w:val="es-ES"/>
-                  </w:rPr>
-                </w:pPr>
-                <w:r>
-                  <w:rPr>
-                    <w:rFonts w:cs="Arial"/>
-                    <w:lang w:val="es-ES"/>
-                  </w:rPr>
-                  <w:t>El jefe del centro de cómputo introduce un número de serie invalido</w:t>
-                </w:r>
-              </w:p>
-              <w:p>
-                <w:pPr>
-                  <w:pStyle w:val="Prrafodelista"/>
-                  <w:numPr>
-                    <w:ilvl w:val="0"/>
-                    <w:numId w:val="20"/>
-                  </w:numPr>
-                  <w:rPr>
-                    <w:rFonts w:cs="Arial"/>
-                    <w:lang w:val="es-ES"/>
-                  </w:rPr>
-                </w:pPr>
-                <w:r>
-                  <w:rPr>
-                    <w:rFonts w:cs="Arial"/>
-                    <w:lang w:val="es-ES"/>
-                  </w:rPr>
-                  <w:t>El sistema muestra un mensaje “Numero de serie invalido” y una opción de “Aceptar”</w:t>
-                </w:r>
-                <w:r>
-                  <w:rPr>
-                    <w:rFonts w:cs="Arial"/>
-                    <w:lang w:val="es-ES"/>
-                  </w:rPr>
-                  <w:t>.</w:t>
-                </w:r>
-              </w:p>
-              <w:p>
-                <w:pPr>
-                  <w:pStyle w:val="Prrafodelista"/>
-                  <w:numPr>
-                    <w:ilvl w:val="0"/>
-                    <w:numId w:val="20"/>
-                  </w:numPr>
-                  <w:rPr>
-                    <w:rFonts w:cs="Arial"/>
-                    <w:lang w:val="es-ES"/>
-                  </w:rPr>
-                </w:pPr>
-                <w:r>
-                  <w:rPr>
-                    <w:rFonts w:cs="Arial"/>
-                    <w:lang w:val="es-ES"/>
-                  </w:rPr>
-                  <w:t>El jefe del centro de cómputo selecciona “Aceptar”.</w:t>
-                </w:r>
-              </w:p>
-              <w:p>
-                <w:pPr>
-                  <w:pStyle w:val="Prrafodelista"/>
-                  <w:numPr>
-                    <w:ilvl w:val="0"/>
-                    <w:numId w:val="20"/>
-                  </w:numPr>
-                  <w:rPr>
-                    <w:rFonts w:cs="Arial"/>
-                    <w:lang w:val="es-ES"/>
-                  </w:rPr>
-                </w:pPr>
-                <w:r>
-                  <w:rPr>
-                    <w:rFonts w:cs="Arial"/>
-                    <w:lang w:val="es-ES"/>
-                  </w:rPr>
-                  <w:t>El sistema cierra el mensaje y limpia el campo.</w:t>
                 </w:r>
               </w:p>
               <w:p>
@@ -2202,7 +2001,6 @@
                 <w:b/>
                 <w:lang w:val="es-ES"/>
               </w:rPr>
-              <w:lastRenderedPageBreak/>
               <w:t>Pos</w:t>
             </w:r>
             <w:r>
@@ -2509,6 +2307,8 @@
                 <w:lang w:val="es-ES"/>
               </w:rPr>
             </w:pPr>
+            <w:bookmarkStart w:id="0" w:name="_GoBack"/>
+            <w:bookmarkEnd w:id="0"/>
           </w:p>
         </w:tc>
       </w:tr>
@@ -2541,6 +2341,7 @@
                 <w:b/>
                 <w:lang w:val="es-ES"/>
               </w:rPr>
+              <w:lastRenderedPageBreak/>
               <w:t>Prioridad:</w:t>
             </w:r>
           </w:p>
@@ -2574,10 +2375,7 @@
         </w:tc>
       </w:tr>
     </w:tbl>
-    <w:p>
-      <w:bookmarkStart w:id="0" w:name="_GoBack"/>
-      <w:bookmarkEnd w:id="0"/>
-    </w:p>
+    <w:p/>
     <w:sectPr>
       <w:pgSz w:w="12240" w:h="15840"/>
       <w:pgMar w:top="1417" w:right="1701" w:bottom="1417" w:left="1701" w:header="708" w:footer="708" w:gutter="0"/>
@@ -5302,10 +5100,12 @@
   <w:rsids>
     <w:rsidRoot w:val="00C07211"/>
     <w:rsid w:val="00061528"/>
+    <w:rsid w:val="00161617"/>
     <w:rsid w:val="00191E7B"/>
     <w:rsid w:val="002E5829"/>
     <w:rsid w:val="003F55CF"/>
     <w:rsid w:val="006454D7"/>
+    <w:rsid w:val="009965E4"/>
     <w:rsid w:val="009B577E"/>
     <w:rsid w:val="00C07211"/>
     <w:rsid w:val="00C76E5E"/>

</xml_diff>

<commit_message>
Descripcion CU 1 2 3
</commit_message>
<xml_diff>
--- a/Casos de Uso/CU01- Administrar Hardware.docx
+++ b/Casos de Uso/CU01- Administrar Hardware.docx
@@ -675,6 +675,17 @@
               <w:t xml:space="preserve">El sistema muestra </w:t>
             </w:r>
             <w:r>
+              <w:t>la pantalla “</w:t>
+            </w:r>
+            <w:proofErr w:type="spellStart"/>
+            <w:r>
+              <w:t>Frame_Hardware</w:t>
+            </w:r>
+            <w:proofErr w:type="spellEnd"/>
+            <w:r>
+              <w:t xml:space="preserve">” con </w:t>
+            </w:r>
+            <w:r>
               <w:t>una lista con las opciones para administrar HARDWARE:</w:t>
             </w:r>
             <w:r>
@@ -708,7 +719,7 @@
               <w:t xml:space="preserve"> (deshabilitada)</w:t>
             </w:r>
             <w:r>
-              <w:t xml:space="preserve"> y</w:t>
+              <w:t>,</w:t>
             </w:r>
             <w:r>
               <w:t xml:space="preserve"> “Eliminar</w:t>
@@ -723,7 +734,10 @@
               <w:t xml:space="preserve"> (deshabilitada)</w:t>
             </w:r>
             <w:r>
-              <w:t xml:space="preserve">. </w:t>
+              <w:t xml:space="preserve"> y “Administrar Licencias”</w:t>
+            </w:r>
+            <w:r>
+              <w:t>(Ver CU08-AdministrarLicencias”).</w:t>
             </w:r>
           </w:p>
           <w:p>
@@ -928,7 +942,37 @@
                     <w:rFonts w:cs="Arial"/>
                     <w:lang w:val="es-ES"/>
                   </w:rPr>
-                  <w:t>El Sistema muestra una pantalla con los campos a llenar (No. Inventario, marca, modelo, No. De serie y AREA)</w:t>
+                  <w:t xml:space="preserve">El Sistema muestra </w:t>
+                </w:r>
+                <w:r>
+                  <w:rPr>
+                    <w:rFonts w:cs="Arial"/>
+                    <w:lang w:val="es-ES"/>
+                  </w:rPr>
+                  <w:t>la pantalla “</w:t>
+                </w:r>
+                <w:proofErr w:type="spellStart"/>
+                <w:r>
+                  <w:rPr>
+                    <w:rFonts w:cs="Arial"/>
+                    <w:lang w:val="es-ES"/>
+                  </w:rPr>
+                  <w:t>Agregar_Hardware</w:t>
+                </w:r>
+                <w:proofErr w:type="spellEnd"/>
+                <w:r>
+                  <w:rPr>
+                    <w:rFonts w:cs="Arial"/>
+                    <w:lang w:val="es-ES"/>
+                  </w:rPr>
+                  <w:t xml:space="preserve">” </w:t>
+                </w:r>
+                <w:r>
+                  <w:rPr>
+                    <w:rFonts w:cs="Arial"/>
+                    <w:lang w:val="es-ES"/>
+                  </w:rPr>
+                  <w:t>con los campos a llenar (No. Inventario, marca, modelo, No. De serie y AREA)</w:t>
                 </w:r>
                 <w:r>
                   <w:rPr>
@@ -979,6 +1023,7 @@
                   </w:rPr>
                   <w:t>(</w:t>
                 </w:r>
+                <w:proofErr w:type="spellStart"/>
                 <w:r>
                   <w:rPr>
                     <w:rFonts w:cs="Arial"/>
@@ -991,7 +1036,15 @@
                     <w:rFonts w:cs="Arial"/>
                     <w:lang w:val="es-ES"/>
                   </w:rPr>
-                  <w:t xml:space="preserve">nventario, marca, modelo, </w:t>
+                  <w:t>nventario</w:t>
+                </w:r>
+                <w:proofErr w:type="spellEnd"/>
+                <w:r>
+                  <w:rPr>
+                    <w:rFonts w:cs="Arial"/>
+                    <w:lang w:val="es-ES"/>
+                  </w:rPr>
+                  <w:t xml:space="preserve">, marca, modelo, </w:t>
                 </w:r>
                 <w:proofErr w:type="spellStart"/>
                 <w:r>
@@ -1122,14 +1175,37 @@
                     <w:rFonts w:cs="Arial"/>
                     <w:lang w:val="es-ES"/>
                   </w:rPr>
-                  <w:t>El Sistema guarda el nuevo HARDWARE en la base de datos y muestra un mensaje “Hardware guardado con éxito”</w:t>
-                </w:r>
-                <w:r>
-                  <w:rPr>
-                    <w:rFonts w:cs="Arial"/>
-                    <w:lang w:val="es-ES"/>
-                  </w:rPr>
-                  <w:t xml:space="preserve">. (Ver </w:t>
+                  <w:t xml:space="preserve">El Sistema guarda el nuevo HARDWARE en la base de datos y muestra </w:t>
+                </w:r>
+                <w:r>
+                  <w:rPr>
+                    <w:rFonts w:cs="Arial"/>
+                    <w:lang w:val="es-ES"/>
+                  </w:rPr>
+                  <w:t>la pantalla “</w:t>
+                </w:r>
+                <w:proofErr w:type="spellStart"/>
+                <w:r>
+                  <w:rPr>
+                    <w:rFonts w:cs="Arial"/>
+                    <w:lang w:val="es-ES"/>
+                  </w:rPr>
+                  <w:t>Mensaje_HExito</w:t>
+                </w:r>
+                <w:proofErr w:type="spellEnd"/>
+                <w:r>
+                  <w:rPr>
+                    <w:rFonts w:cs="Arial"/>
+                    <w:lang w:val="es-ES"/>
+                  </w:rPr>
+                  <w:t xml:space="preserve">” </w:t>
+                </w:r>
+                <w:r>
+                  <w:rPr>
+                    <w:rFonts w:cs="Arial"/>
+                    <w:lang w:val="es-ES"/>
+                  </w:rPr>
+                  <w:t xml:space="preserve">(Ver </w:t>
                 </w:r>
                 <w:r>
                   <w:rPr>
@@ -1184,7 +1260,46 @@
                     <w:rFonts w:cs="Arial"/>
                     <w:lang w:val="es-ES"/>
                   </w:rPr>
-                  <w:t>l menú principal de administrar HARDWARE.</w:t>
+                  <w:t>l menú principal de administrar HARDWARE</w:t>
+                </w:r>
+                <w:r>
+                  <w:rPr>
+                    <w:rFonts w:cs="Arial"/>
+                    <w:lang w:val="es-ES"/>
+                  </w:rPr>
+                  <w:t>, “</w:t>
+                </w:r>
+                <w:proofErr w:type="spellStart"/>
+                <w:proofErr w:type="gramStart"/>
+                <w:r>
+                  <w:rPr>
+                    <w:rFonts w:cs="Arial"/>
+                    <w:lang w:val="es-ES"/>
+                  </w:rPr>
+                  <w:t>Frame</w:t>
+                </w:r>
+                <w:proofErr w:type="gramEnd"/>
+                <w:r>
+                  <w:rPr>
+                    <w:rFonts w:cs="Arial"/>
+                    <w:lang w:val="es-ES"/>
+                  </w:rPr>
+                  <w:t>_Hardware</w:t>
+                </w:r>
+                <w:proofErr w:type="spellEnd"/>
+                <w:r>
+                  <w:rPr>
+                    <w:rFonts w:cs="Arial"/>
+                    <w:lang w:val="es-ES"/>
+                  </w:rPr>
+                  <w:t>”</w:t>
+                </w:r>
+                <w:r>
+                  <w:rPr>
+                    <w:rFonts w:cs="Arial"/>
+                    <w:lang w:val="es-ES"/>
+                  </w:rPr>
+                  <w:t>.</w:t>
                 </w:r>
               </w:p>
               <w:p>
@@ -1316,7 +1431,51 @@
                     <w:rFonts w:cs="Arial"/>
                     <w:lang w:val="es-ES"/>
                   </w:rPr>
-                  <w:t>El sistema muestra una ventana emergente con los datos del HARDWARE en campos de texto editables</w:t>
+                  <w:t xml:space="preserve">El sistema muestra </w:t>
+                </w:r>
+                <w:r>
+                  <w:rPr>
+                    <w:rFonts w:cs="Arial"/>
+                    <w:lang w:val="es-ES"/>
+                  </w:rPr>
+                  <w:t>la pantalla</w:t>
+                </w:r>
+                <w:r>
+                  <w:rPr>
+                    <w:rFonts w:cs="Arial"/>
+                    <w:lang w:val="es-ES"/>
+                  </w:rPr>
+                  <w:t xml:space="preserve"> emergente </w:t>
+                </w:r>
+                <w:r>
+                  <w:rPr>
+                    <w:rFonts w:cs="Arial"/>
+                    <w:lang w:val="es-ES"/>
+                  </w:rPr>
+                  <w:t>“</w:t>
+                </w:r>
+                <w:proofErr w:type="spellStart"/>
+                <w:r>
+                  <w:rPr>
+                    <w:rFonts w:cs="Arial"/>
+                    <w:lang w:val="es-ES"/>
+                  </w:rPr>
+                  <w:t>Editar_Hardware</w:t>
+                </w:r>
+                <w:proofErr w:type="spellEnd"/>
+                <w:r>
+                  <w:rPr>
+                    <w:rFonts w:cs="Arial"/>
+                    <w:lang w:val="es-ES"/>
+                  </w:rPr>
+                  <w:t xml:space="preserve">” </w:t>
+                </w:r>
+                <w:r>
+                  <w:rPr>
+                    <w:rFonts w:cs="Arial"/>
+                    <w:lang w:val="es-ES"/>
+                  </w:rPr>
+                  <w:t>con los datos del HARDWARE en campos de texto editables</w:t>
                 </w:r>
                 <w:r>
                   <w:rPr>
@@ -1465,7 +1624,30 @@
                     <w:rFonts w:cs="Arial"/>
                     <w:lang w:val="es-ES"/>
                   </w:rPr>
-                  <w:t xml:space="preserve"> muestra un mensaje “Cambios realizados con éxito”</w:t>
+                  <w:t xml:space="preserve"> muestr</w:t>
+                </w:r>
+                <w:r>
+                  <w:rPr>
+                    <w:rFonts w:cs="Arial"/>
+                    <w:lang w:val="es-ES"/>
+                  </w:rPr>
+                  <w:t>a la pantalla “</w:t>
+                </w:r>
+                <w:proofErr w:type="spellStart"/>
+                <w:r>
+                  <w:rPr>
+                    <w:rFonts w:cs="Arial"/>
+                    <w:lang w:val="es-ES"/>
+                  </w:rPr>
+                  <w:t>Message_Cambios</w:t>
+                </w:r>
+                <w:proofErr w:type="spellEnd"/>
+                <w:r>
+                  <w:rPr>
+                    <w:rFonts w:cs="Arial"/>
+                    <w:lang w:val="es-ES"/>
+                  </w:rPr>
+                  <w:t>”.</w:t>
                 </w:r>
                 <w:r>
                   <w:rPr>
@@ -1506,7 +1688,46 @@
                     <w:rFonts w:cs="Arial"/>
                     <w:lang w:val="es-ES"/>
                   </w:rPr>
-                  <w:t>menú de administrar HARDWARE.</w:t>
+                  <w:t>menú de administrar HARDWARE</w:t>
+                </w:r>
+                <w:r>
+                  <w:rPr>
+                    <w:rFonts w:cs="Arial"/>
+                    <w:lang w:val="es-ES"/>
+                  </w:rPr>
+                  <w:t>, “</w:t>
+                </w:r>
+                <w:proofErr w:type="spellStart"/>
+                <w:proofErr w:type="gramStart"/>
+                <w:r>
+                  <w:rPr>
+                    <w:rFonts w:cs="Arial"/>
+                    <w:lang w:val="es-ES"/>
+                  </w:rPr>
+                  <w:t>Frame</w:t>
+                </w:r>
+                <w:proofErr w:type="gramEnd"/>
+                <w:r>
+                  <w:rPr>
+                    <w:rFonts w:cs="Arial"/>
+                    <w:lang w:val="es-ES"/>
+                  </w:rPr>
+                  <w:t>_Hardware</w:t>
+                </w:r>
+                <w:proofErr w:type="spellEnd"/>
+                <w:r>
+                  <w:rPr>
+                    <w:rFonts w:cs="Arial"/>
+                    <w:lang w:val="es-ES"/>
+                  </w:rPr>
+                  <w:t>”</w:t>
+                </w:r>
+                <w:r>
+                  <w:rPr>
+                    <w:rFonts w:cs="Arial"/>
+                    <w:lang w:val="es-ES"/>
+                  </w:rPr>
+                  <w:t>.</w:t>
                 </w:r>
               </w:p>
               <w:p>
@@ -1541,56 +1762,7 @@
                     <w:rFonts w:cs="Arial"/>
                     <w:lang w:val="es-ES"/>
                   </w:rPr>
-                  <w:t xml:space="preserve">El sistema muestra </w:t>
-                </w:r>
-                <w:r>
-                  <w:rPr>
-                    <w:rFonts w:cs="Arial"/>
-                    <w:lang w:val="es-ES"/>
-                  </w:rPr>
-                  <w:t>las</w:t>
-                </w:r>
-                <w:r>
-                  <w:rPr>
-                    <w:rFonts w:cs="Arial"/>
-                    <w:lang w:val="es-ES"/>
-                  </w:rPr>
-                  <w:t xml:space="preserve"> opci</w:t>
-                </w:r>
-                <w:r>
-                  <w:rPr>
-                    <w:rFonts w:cs="Arial"/>
-                    <w:lang w:val="es-ES"/>
-                  </w:rPr>
-                  <w:t>o</w:t>
-                </w:r>
-                <w:r>
-                  <w:rPr>
-                    <w:rFonts w:cs="Arial"/>
-                    <w:lang w:val="es-ES"/>
-                  </w:rPr>
-                  <w:t>n</w:t>
-                </w:r>
-                <w:r>
-                  <w:rPr>
-                    <w:rFonts w:cs="Arial"/>
-                    <w:lang w:val="es-ES"/>
-                  </w:rPr>
-                  <w:t>es</w:t>
-                </w:r>
-                <w:r>
-                  <w:rPr>
-                    <w:rFonts w:cs="Arial"/>
-                    <w:lang w:val="es-ES"/>
-                  </w:rPr>
-                  <w:t xml:space="preserve"> de “Aceptar</w:t>
-                </w:r>
-                <w:r>
-                  <w:rPr>
-                    <w:rFonts w:cs="Arial"/>
-                    <w:lang w:val="es-ES"/>
-                  </w:rPr>
-                  <w:t>” y “Cancelar”.</w:t>
+                  <w:t>El jefe del centro de cómputo selecciona un HARDWARE que desee eliminar y selecciona el botón “Eliminar”.</w:t>
                 </w:r>
               </w:p>
               <w:p>
@@ -1610,7 +1782,86 @@
                     <w:rFonts w:cs="Arial"/>
                     <w:lang w:val="es-ES"/>
                   </w:rPr>
-                  <w:t>El jefe del centro de cómputo selecciona “Aceptar”. Si no (Ver FA-Cancelar)</w:t>
+                  <w:t xml:space="preserve">El sistema </w:t>
+                </w:r>
+                <w:r>
+                  <w:rPr>
+                    <w:rFonts w:cs="Arial"/>
+                    <w:lang w:val="es-ES"/>
+                  </w:rPr>
+                  <w:t>la pantalla “</w:t>
+                </w:r>
+                <w:proofErr w:type="spellStart"/>
+                <w:r>
+                  <w:rPr>
+                    <w:rFonts w:cs="Arial"/>
+                    <w:lang w:val="es-ES"/>
+                  </w:rPr>
+                  <w:t>Message</w:t>
+                </w:r>
+                <w:proofErr w:type="spellEnd"/>
+                <w:r>
+                  <w:rPr>
+                    <w:rFonts w:cs="Arial"/>
+                    <w:lang w:val="es-ES"/>
+                  </w:rPr>
+                  <w:t xml:space="preserve">” </w:t>
+                </w:r>
+                <w:r>
+                  <w:rPr>
+                    <w:rFonts w:cs="Arial"/>
+                    <w:lang w:val="es-ES"/>
+                  </w:rPr>
+                  <w:t xml:space="preserve">muestra </w:t>
+                </w:r>
+                <w:r>
+                  <w:rPr>
+                    <w:rFonts w:cs="Arial"/>
+                    <w:lang w:val="es-ES"/>
+                  </w:rPr>
+                  <w:t>las</w:t>
+                </w:r>
+                <w:r>
+                  <w:rPr>
+                    <w:rFonts w:cs="Arial"/>
+                    <w:lang w:val="es-ES"/>
+                  </w:rPr>
+                  <w:t xml:space="preserve"> opci</w:t>
+                </w:r>
+                <w:r>
+                  <w:rPr>
+                    <w:rFonts w:cs="Arial"/>
+                    <w:lang w:val="es-ES"/>
+                  </w:rPr>
+                  <w:t>o</w:t>
+                </w:r>
+                <w:r>
+                  <w:rPr>
+                    <w:rFonts w:cs="Arial"/>
+                    <w:lang w:val="es-ES"/>
+                  </w:rPr>
+                  <w:t>n</w:t>
+                </w:r>
+                <w:r>
+                  <w:rPr>
+                    <w:rFonts w:cs="Arial"/>
+                    <w:lang w:val="es-ES"/>
+                  </w:rPr>
+                  <w:t>es</w:t>
+                </w:r>
+                <w:r>
+                  <w:rPr>
+                    <w:rFonts w:cs="Arial"/>
+                    <w:lang w:val="es-ES"/>
+                  </w:rPr>
+                  <w:t xml:space="preserve"> de “Aceptar</w:t>
+                </w:r>
+                <w:r>
+                  <w:rPr>
+                    <w:rFonts w:cs="Arial"/>
+                    <w:lang w:val="es-ES"/>
+                  </w:rPr>
+                  <w:t>” y “Cancelar”.</w:t>
                 </w:r>
               </w:p>
               <w:p>
@@ -1631,14 +1882,7 @@
                     <w:lang w:val="es-ES"/>
                   </w:rPr>
                   <w:lastRenderedPageBreak/>
-                  <w:t xml:space="preserve">El sistema </w:t>
-                </w:r>
-                <w:r>
-                  <w:rPr>
-                    <w:rFonts w:cs="Arial"/>
-                    <w:lang w:val="es-ES"/>
-                  </w:rPr>
-                  <w:t>muestra un mensaje de advertencia “¿Está seguro de eliminar?” con la opción de “Aceptar” y “Cancelar”.</w:t>
+                  <w:t>El jefe del centro de cómputo selecciona “Aceptar”. Si no (Ver FA-Cancelar).</w:t>
                 </w:r>
               </w:p>
               <w:p>
@@ -1658,7 +1902,14 @@
                     <w:rFonts w:cs="Arial"/>
                     <w:lang w:val="es-ES"/>
                   </w:rPr>
-                  <w:t>El jefe del centro de cómputo selecciona “Aceptar”. Si no (Ver FA-Cancelar).</w:t>
+                  <w:t>El sistema muestra un mensaje “Hardware eliminado exitosamente”</w:t>
+                </w:r>
+                <w:r>
+                  <w:rPr>
+                    <w:rFonts w:cs="Arial"/>
+                    <w:lang w:val="es-ES"/>
+                  </w:rPr>
+                  <w:t xml:space="preserve"> (ExCon)</w:t>
                 </w:r>
               </w:p>
               <w:p>
@@ -1678,33 +1929,6 @@
                     <w:rFonts w:cs="Arial"/>
                     <w:lang w:val="es-ES"/>
                   </w:rPr>
-                  <w:t>El sistema muestra un mensaje “Hardware eliminado exitosamente”</w:t>
-                </w:r>
-                <w:r>
-                  <w:rPr>
-                    <w:rFonts w:cs="Arial"/>
-                    <w:lang w:val="es-ES"/>
-                  </w:rPr>
-                  <w:t xml:space="preserve"> (ExCon)</w:t>
-                </w:r>
-              </w:p>
-              <w:p>
-                <w:pPr>
-                  <w:pStyle w:val="Prrafodelista"/>
-                  <w:numPr>
-                    <w:ilvl w:val="0"/>
-                    <w:numId w:val="23"/>
-                  </w:numPr>
-                  <w:rPr>
-                    <w:rFonts w:cs="Arial"/>
-                    <w:lang w:val="es-ES"/>
-                  </w:rPr>
-                </w:pPr>
-                <w:r>
-                  <w:rPr>
-                    <w:rFonts w:cs="Arial"/>
-                    <w:lang w:val="es-ES"/>
-                  </w:rPr>
                   <w:t>El sistema r</w:t>
                 </w:r>
                 <w:r>
@@ -1719,7 +1943,39 @@
                     <w:rFonts w:cs="Arial"/>
                     <w:lang w:val="es-ES"/>
                   </w:rPr>
-                  <w:t>pantalla principal de administrar HARDWARE.</w:t>
+                  <w:t>pantalla principal de administrar HARDWARE</w:t>
+                </w:r>
+                <w:r>
+                  <w:rPr>
+                    <w:rFonts w:cs="Arial"/>
+                    <w:lang w:val="es-ES"/>
+                  </w:rPr>
+                  <w:t>, “</w:t>
+                </w:r>
+                <w:proofErr w:type="spellStart"/>
+                <w:proofErr w:type="gramStart"/>
+                <w:r>
+                  <w:rPr>
+                    <w:rFonts w:cs="Arial"/>
+                    <w:lang w:val="es-ES"/>
+                  </w:rPr>
+                  <w:t>Frame</w:t>
+                </w:r>
+                <w:proofErr w:type="gramEnd"/>
+                <w:r>
+                  <w:rPr>
+                    <w:rFonts w:cs="Arial"/>
+                    <w:lang w:val="es-ES"/>
+                  </w:rPr>
+                  <w:t>_Hardware</w:t>
+                </w:r>
+                <w:proofErr w:type="spellEnd"/>
+                <w:r>
+                  <w:rPr>
+                    <w:rFonts w:cs="Arial"/>
+                    <w:lang w:val="es-ES"/>
+                  </w:rPr>
+                  <w:t>”.</w:t>
                 </w:r>
               </w:p>
               <w:p>
@@ -2307,8 +2563,13 @@
                 <w:lang w:val="es-ES"/>
               </w:rPr>
             </w:pPr>
-            <w:bookmarkStart w:id="0" w:name="_GoBack"/>
-            <w:bookmarkEnd w:id="0"/>
+            <w:r>
+              <w:rPr>
+                <w:rFonts w:cs="Arial"/>
+                <w:lang w:val="es-ES"/>
+              </w:rPr>
+              <w:t>CU08-Administrar Licencias</w:t>
+            </w:r>
           </w:p>
         </w:tc>
       </w:tr>
@@ -2341,7 +2602,6 @@
                 <w:b/>
                 <w:lang w:val="es-ES"/>
               </w:rPr>
-              <w:lastRenderedPageBreak/>
               <w:t>Prioridad:</w:t>
             </w:r>
           </w:p>
@@ -2376,6 +2636,933 @@
       </w:tr>
     </w:tbl>
     <w:p/>
+    <w:p/>
+    <w:p>
+      <w:r>
+        <w:rPr>
+          <w:noProof/>
+        </w:rPr>
+        <w:lastRenderedPageBreak/>
+        <mc:AlternateContent>
+          <mc:Choice Requires="wps">
+            <w:drawing>
+              <wp:anchor distT="0" distB="0" distL="114300" distR="114300" simplePos="0" relativeHeight="251665408" behindDoc="0" locked="0" layoutInCell="1" allowOverlap="1" wp14:anchorId="21251E64" wp14:editId="280BB6C6">
+                <wp:simplePos x="0" y="0"/>
+                <wp:positionH relativeFrom="column">
+                  <wp:posOffset>-670560</wp:posOffset>
+                </wp:positionH>
+                <wp:positionV relativeFrom="paragraph">
+                  <wp:posOffset>4150360</wp:posOffset>
+                </wp:positionV>
+                <wp:extent cx="6946900" cy="635"/>
+                <wp:effectExtent l="0" t="0" r="0" b="0"/>
+                <wp:wrapTopAndBottom/>
+                <wp:docPr id="7" name="Cuadro de texto 7"/>
+                <wp:cNvGraphicFramePr/>
+                <a:graphic xmlns:a="http://schemas.openxmlformats.org/drawingml/2006/main">
+                  <a:graphicData uri="http://schemas.microsoft.com/office/word/2010/wordprocessingShape">
+                    <wps:wsp>
+                      <wps:cNvSpPr txBox="1"/>
+                      <wps:spPr>
+                        <a:xfrm>
+                          <a:off x="0" y="0"/>
+                          <a:ext cx="6946900" cy="635"/>
+                        </a:xfrm>
+                        <a:prstGeom prst="rect">
+                          <a:avLst/>
+                        </a:prstGeom>
+                        <a:solidFill>
+                          <a:prstClr val="white"/>
+                        </a:solidFill>
+                        <a:ln>
+                          <a:noFill/>
+                        </a:ln>
+                      </wps:spPr>
+                      <wps:txbx>
+                        <w:txbxContent>
+                          <w:p>
+                            <w:pPr>
+                              <w:pStyle w:val="Descripcin"/>
+                              <w:rPr>
+                                <w:noProof/>
+                              </w:rPr>
+                            </w:pPr>
+                            <w:proofErr w:type="spellStart"/>
+                            <w:proofErr w:type="gramStart"/>
+                            <w:r>
+                              <w:t>Frame</w:t>
+                            </w:r>
+                            <w:proofErr w:type="gramEnd"/>
+                            <w:r>
+                              <w:t>_Hardware</w:t>
+                            </w:r>
+                            <w:proofErr w:type="spellEnd"/>
+                          </w:p>
+                        </w:txbxContent>
+                      </wps:txbx>
+                      <wps:bodyPr rot="0" spcFirstLastPara="0" vertOverflow="overflow" horzOverflow="overflow" vert="horz" wrap="square" lIns="0" tIns="0" rIns="0" bIns="0" numCol="1" spcCol="0" rtlCol="0" fromWordArt="0" anchor="t" anchorCtr="0" forceAA="0" compatLnSpc="1">
+                        <a:prstTxWarp prst="textNoShape">
+                          <a:avLst/>
+                        </a:prstTxWarp>
+                        <a:spAutoFit/>
+                      </wps:bodyPr>
+                    </wps:wsp>
+                  </a:graphicData>
+                </a:graphic>
+              </wp:anchor>
+            </w:drawing>
+          </mc:Choice>
+          <mc:Fallback>
+            <w:pict>
+              <v:shapetype w14:anchorId="21251E64" id="_x0000_t202" coordsize="21600,21600" o:spt="202" path="m,l,21600r21600,l21600,xe">
+                <v:stroke joinstyle="miter"/>
+                <v:path gradientshapeok="t" o:connecttype="rect"/>
+              </v:shapetype>
+              <v:shape id="Cuadro de texto 7" o:spid="_x0000_s1026" type="#_x0000_t202" style="position:absolute;margin-left:-52.8pt;margin-top:326.8pt;width:547pt;height:.05pt;z-index:251665408;visibility:visible;mso-wrap-style:square;mso-wrap-distance-left:9pt;mso-wrap-distance-top:0;mso-wrap-distance-right:9pt;mso-wrap-distance-bottom:0;mso-position-horizontal:absolute;mso-position-horizontal-relative:text;mso-position-vertical:absolute;mso-position-vertical-relative:text;v-text-anchor:top" o:gfxdata="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" stroked="f">
+                <v:textbox style="mso-fit-shape-to-text:t" inset="0,0,0,0">
+                  <w:txbxContent>
+                    <w:p>
+                      <w:pPr>
+                        <w:pStyle w:val="Descripcin"/>
+                        <w:rPr>
+                          <w:noProof/>
+                        </w:rPr>
+                      </w:pPr>
+                      <w:proofErr w:type="spellStart"/>
+                      <w:proofErr w:type="gramStart"/>
+                      <w:r>
+                        <w:t>Frame</w:t>
+                      </w:r>
+                      <w:proofErr w:type="gramEnd"/>
+                      <w:r>
+                        <w:t>_Hardware</w:t>
+                      </w:r>
+                      <w:proofErr w:type="spellEnd"/>
+                    </w:p>
+                  </w:txbxContent>
+                </v:textbox>
+                <w10:wrap type="topAndBottom"/>
+              </v:shape>
+            </w:pict>
+          </mc:Fallback>
+        </mc:AlternateContent>
+      </w:r>
+      <w:r>
+        <w:rPr>
+          <w:noProof/>
+        </w:rPr>
+        <w:drawing>
+          <wp:anchor distT="0" distB="0" distL="114300" distR="114300" simplePos="0" relativeHeight="251658240" behindDoc="0" locked="0" layoutInCell="1" allowOverlap="1">
+            <wp:simplePos x="0" y="0"/>
+            <wp:positionH relativeFrom="margin">
+              <wp:align>center</wp:align>
+            </wp:positionH>
+            <wp:positionV relativeFrom="paragraph">
+              <wp:posOffset>0</wp:posOffset>
+            </wp:positionV>
+            <wp:extent cx="6947064" cy="4093721"/>
+            <wp:effectExtent l="0" t="0" r="6350" b="2540"/>
+            <wp:wrapTopAndBottom/>
+            <wp:docPr id="1" name="Imagen 1"/>
+            <wp:cNvGraphicFramePr>
+              <a:graphicFrameLocks xmlns:a="http://schemas.openxmlformats.org/drawingml/2006/main" noChangeAspect="1"/>
+            </wp:cNvGraphicFramePr>
+            <a:graphic xmlns:a="http://schemas.openxmlformats.org/drawingml/2006/main">
+              <a:graphicData uri="http://schemas.openxmlformats.org/drawingml/2006/picture">
+                <pic:pic xmlns:pic="http://schemas.openxmlformats.org/drawingml/2006/picture">
+                  <pic:nvPicPr>
+                    <pic:cNvPr id="1" name="Frame_Hardware.JPG"/>
+                    <pic:cNvPicPr/>
+                  </pic:nvPicPr>
+                  <pic:blipFill>
+                    <a:blip r:embed="rId7">
+                      <a:extLst>
+                        <a:ext uri="{28A0092B-C50C-407E-A947-70E740481C1C}">
+                          <a14:useLocalDpi xmlns:a14="http://schemas.microsoft.com/office/drawing/2010/main" val="0"/>
+                        </a:ext>
+                      </a:extLst>
+                    </a:blip>
+                    <a:stretch>
+                      <a:fillRect/>
+                    </a:stretch>
+                  </pic:blipFill>
+                  <pic:spPr>
+                    <a:xfrm>
+                      <a:off x="0" y="0"/>
+                      <a:ext cx="6947064" cy="4093721"/>
+                    </a:xfrm>
+                    <a:prstGeom prst="rect">
+                      <a:avLst/>
+                    </a:prstGeom>
+                  </pic:spPr>
+                </pic:pic>
+              </a:graphicData>
+            </a:graphic>
+          </wp:anchor>
+        </w:drawing>
+      </w:r>
+    </w:p>
+    <w:p>
+      <w:pPr>
+        <w:spacing w:after="160" w:line="259" w:lineRule="auto"/>
+      </w:pPr>
+      <w:r>
+        <w:rPr>
+          <w:noProof/>
+        </w:rPr>
+        <mc:AlternateContent>
+          <mc:Choice Requires="wps">
+            <w:drawing>
+              <wp:anchor distT="0" distB="0" distL="114300" distR="114300" simplePos="0" relativeHeight="251669504" behindDoc="0" locked="0" layoutInCell="1" allowOverlap="1" wp14:anchorId="661CD610" wp14:editId="7B4D16AD">
+                <wp:simplePos x="0" y="0"/>
+                <wp:positionH relativeFrom="column">
+                  <wp:posOffset>2727960</wp:posOffset>
+                </wp:positionH>
+                <wp:positionV relativeFrom="paragraph">
+                  <wp:posOffset>4141470</wp:posOffset>
+                </wp:positionV>
+                <wp:extent cx="2884170" cy="635"/>
+                <wp:effectExtent l="0" t="0" r="0" b="0"/>
+                <wp:wrapNone/>
+                <wp:docPr id="9" name="Cuadro de texto 9"/>
+                <wp:cNvGraphicFramePr/>
+                <a:graphic xmlns:a="http://schemas.openxmlformats.org/drawingml/2006/main">
+                  <a:graphicData uri="http://schemas.microsoft.com/office/word/2010/wordprocessingShape">
+                    <wps:wsp>
+                      <wps:cNvSpPr txBox="1"/>
+                      <wps:spPr>
+                        <a:xfrm>
+                          <a:off x="0" y="0"/>
+                          <a:ext cx="2884170" cy="635"/>
+                        </a:xfrm>
+                        <a:prstGeom prst="rect">
+                          <a:avLst/>
+                        </a:prstGeom>
+                        <a:solidFill>
+                          <a:prstClr val="white"/>
+                        </a:solidFill>
+                        <a:ln>
+                          <a:noFill/>
+                        </a:ln>
+                      </wps:spPr>
+                      <wps:txbx>
+                        <w:txbxContent>
+                          <w:p>
+                            <w:pPr>
+                              <w:pStyle w:val="Descripcin"/>
+                              <w:rPr>
+                                <w:noProof/>
+                              </w:rPr>
+                            </w:pPr>
+                            <w:proofErr w:type="spellStart"/>
+                            <w:r>
+                              <w:t>Editar_Hardware</w:t>
+                            </w:r>
+                            <w:proofErr w:type="spellEnd"/>
+                          </w:p>
+                        </w:txbxContent>
+                      </wps:txbx>
+                      <wps:bodyPr rot="0" spcFirstLastPara="0" vertOverflow="overflow" horzOverflow="overflow" vert="horz" wrap="square" lIns="0" tIns="0" rIns="0" bIns="0" numCol="1" spcCol="0" rtlCol="0" fromWordArt="0" anchor="t" anchorCtr="0" forceAA="0" compatLnSpc="1">
+                        <a:prstTxWarp prst="textNoShape">
+                          <a:avLst/>
+                        </a:prstTxWarp>
+                        <a:spAutoFit/>
+                      </wps:bodyPr>
+                    </wps:wsp>
+                  </a:graphicData>
+                </a:graphic>
+              </wp:anchor>
+            </w:drawing>
+          </mc:Choice>
+          <mc:Fallback>
+            <w:pict>
+              <v:shape w14:anchorId="661CD610" id="Cuadro de texto 9" o:spid="_x0000_s1027" type="#_x0000_t202" style="position:absolute;margin-left:214.8pt;margin-top:326.1pt;width:227.1pt;height:.05pt;z-index:251669504;visibility:visible;mso-wrap-style:square;mso-wrap-distance-left:9pt;mso-wrap-distance-top:0;mso-wrap-distance-right:9pt;mso-wrap-distance-bottom:0;mso-position-horizontal:absolute;mso-position-horizontal-relative:text;mso-position-vertical:absolute;mso-position-vertical-relative:text;v-text-anchor:top" o:gfxdata="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" stroked="f">
+                <v:textbox style="mso-fit-shape-to-text:t" inset="0,0,0,0">
+                  <w:txbxContent>
+                    <w:p>
+                      <w:pPr>
+                        <w:pStyle w:val="Descripcin"/>
+                        <w:rPr>
+                          <w:noProof/>
+                        </w:rPr>
+                      </w:pPr>
+                      <w:proofErr w:type="spellStart"/>
+                      <w:r>
+                        <w:t>Editar_Hardware</w:t>
+                      </w:r>
+                      <w:proofErr w:type="spellEnd"/>
+                    </w:p>
+                  </w:txbxContent>
+                </v:textbox>
+              </v:shape>
+            </w:pict>
+          </mc:Fallback>
+        </mc:AlternateContent>
+      </w:r>
+      <w:r>
+        <w:rPr>
+          <w:noProof/>
+        </w:rPr>
+        <w:drawing>
+          <wp:anchor distT="0" distB="0" distL="114300" distR="114300" simplePos="0" relativeHeight="251660288" behindDoc="0" locked="0" layoutInCell="1" allowOverlap="1">
+            <wp:simplePos x="0" y="0"/>
+            <wp:positionH relativeFrom="margin">
+              <wp:align>right</wp:align>
+            </wp:positionH>
+            <wp:positionV relativeFrom="paragraph">
+              <wp:posOffset>208915</wp:posOffset>
+            </wp:positionV>
+            <wp:extent cx="2884415" cy="3875932"/>
+            <wp:effectExtent l="0" t="0" r="0" b="0"/>
+            <wp:wrapNone/>
+            <wp:docPr id="3" name="Imagen 3"/>
+            <wp:cNvGraphicFramePr>
+              <a:graphicFrameLocks xmlns:a="http://schemas.openxmlformats.org/drawingml/2006/main" noChangeAspect="1"/>
+            </wp:cNvGraphicFramePr>
+            <a:graphic xmlns:a="http://schemas.openxmlformats.org/drawingml/2006/main">
+              <a:graphicData uri="http://schemas.openxmlformats.org/drawingml/2006/picture">
+                <pic:pic xmlns:pic="http://schemas.openxmlformats.org/drawingml/2006/picture">
+                  <pic:nvPicPr>
+                    <pic:cNvPr id="3" name="Editar_Hardware.JPG"/>
+                    <pic:cNvPicPr/>
+                  </pic:nvPicPr>
+                  <pic:blipFill>
+                    <a:blip r:embed="rId8">
+                      <a:extLst>
+                        <a:ext uri="{28A0092B-C50C-407E-A947-70E740481C1C}">
+                          <a14:useLocalDpi xmlns:a14="http://schemas.microsoft.com/office/drawing/2010/main" val="0"/>
+                        </a:ext>
+                      </a:extLst>
+                    </a:blip>
+                    <a:stretch>
+                      <a:fillRect/>
+                    </a:stretch>
+                  </pic:blipFill>
+                  <pic:spPr>
+                    <a:xfrm>
+                      <a:off x="0" y="0"/>
+                      <a:ext cx="2884415" cy="3875932"/>
+                    </a:xfrm>
+                    <a:prstGeom prst="rect">
+                      <a:avLst/>
+                    </a:prstGeom>
+                  </pic:spPr>
+                </pic:pic>
+              </a:graphicData>
+            </a:graphic>
+          </wp:anchor>
+        </w:drawing>
+      </w:r>
+      <w:r>
+        <w:rPr>
+          <w:noProof/>
+        </w:rPr>
+        <mc:AlternateContent>
+          <mc:Choice Requires="wps">
+            <w:drawing>
+              <wp:anchor distT="0" distB="0" distL="114300" distR="114300" simplePos="0" relativeHeight="251667456" behindDoc="0" locked="0" layoutInCell="1" allowOverlap="1" wp14:anchorId="241490D1" wp14:editId="440470E6">
+                <wp:simplePos x="0" y="0"/>
+                <wp:positionH relativeFrom="column">
+                  <wp:posOffset>-415925</wp:posOffset>
+                </wp:positionH>
+                <wp:positionV relativeFrom="paragraph">
+                  <wp:posOffset>4179570</wp:posOffset>
+                </wp:positionV>
+                <wp:extent cx="2878455" cy="635"/>
+                <wp:effectExtent l="0" t="0" r="0" b="0"/>
+                <wp:wrapNone/>
+                <wp:docPr id="8" name="Cuadro de texto 8"/>
+                <wp:cNvGraphicFramePr/>
+                <a:graphic xmlns:a="http://schemas.openxmlformats.org/drawingml/2006/main">
+                  <a:graphicData uri="http://schemas.microsoft.com/office/word/2010/wordprocessingShape">
+                    <wps:wsp>
+                      <wps:cNvSpPr txBox="1"/>
+                      <wps:spPr>
+                        <a:xfrm>
+                          <a:off x="0" y="0"/>
+                          <a:ext cx="2878455" cy="635"/>
+                        </a:xfrm>
+                        <a:prstGeom prst="rect">
+                          <a:avLst/>
+                        </a:prstGeom>
+                        <a:solidFill>
+                          <a:prstClr val="white"/>
+                        </a:solidFill>
+                        <a:ln>
+                          <a:noFill/>
+                        </a:ln>
+                      </wps:spPr>
+                      <wps:txbx>
+                        <w:txbxContent>
+                          <w:p>
+                            <w:pPr>
+                              <w:pStyle w:val="Descripcin"/>
+                              <w:rPr>
+                                <w:noProof/>
+                              </w:rPr>
+                            </w:pPr>
+                            <w:proofErr w:type="spellStart"/>
+                            <w:r>
+                              <w:t>Agregar_Hardware</w:t>
+                            </w:r>
+                            <w:proofErr w:type="spellEnd"/>
+                          </w:p>
+                        </w:txbxContent>
+                      </wps:txbx>
+                      <wps:bodyPr rot="0" spcFirstLastPara="0" vertOverflow="overflow" horzOverflow="overflow" vert="horz" wrap="square" lIns="0" tIns="0" rIns="0" bIns="0" numCol="1" spcCol="0" rtlCol="0" fromWordArt="0" anchor="t" anchorCtr="0" forceAA="0" compatLnSpc="1">
+                        <a:prstTxWarp prst="textNoShape">
+                          <a:avLst/>
+                        </a:prstTxWarp>
+                        <a:spAutoFit/>
+                      </wps:bodyPr>
+                    </wps:wsp>
+                  </a:graphicData>
+                </a:graphic>
+              </wp:anchor>
+            </w:drawing>
+          </mc:Choice>
+          <mc:Fallback>
+            <w:pict>
+              <v:shape w14:anchorId="241490D1" id="Cuadro de texto 8" o:spid="_x0000_s1028" type="#_x0000_t202" style="position:absolute;margin-left:-32.75pt;margin-top:329.1pt;width:226.65pt;height:.05pt;z-index:251667456;visibility:visible;mso-wrap-style:square;mso-wrap-distance-left:9pt;mso-wrap-distance-top:0;mso-wrap-distance-right:9pt;mso-wrap-distance-bottom:0;mso-position-horizontal:absolute;mso-position-horizontal-relative:text;mso-position-vertical:absolute;mso-position-vertical-relative:text;v-text-anchor:top" o:gfxdata="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" stroked="f">
+                <v:textbox style="mso-fit-shape-to-text:t" inset="0,0,0,0">
+                  <w:txbxContent>
+                    <w:p>
+                      <w:pPr>
+                        <w:pStyle w:val="Descripcin"/>
+                        <w:rPr>
+                          <w:noProof/>
+                        </w:rPr>
+                      </w:pPr>
+                      <w:proofErr w:type="spellStart"/>
+                      <w:r>
+                        <w:t>Agregar_Hardware</w:t>
+                      </w:r>
+                      <w:proofErr w:type="spellEnd"/>
+                    </w:p>
+                  </w:txbxContent>
+                </v:textbox>
+              </v:shape>
+            </w:pict>
+          </mc:Fallback>
+        </mc:AlternateContent>
+      </w:r>
+      <w:r>
+        <w:rPr>
+          <w:noProof/>
+        </w:rPr>
+        <w:drawing>
+          <wp:anchor distT="0" distB="0" distL="114300" distR="114300" simplePos="0" relativeHeight="251659264" behindDoc="0" locked="0" layoutInCell="1" allowOverlap="1">
+            <wp:simplePos x="0" y="0"/>
+            <wp:positionH relativeFrom="margin">
+              <wp:posOffset>-415925</wp:posOffset>
+            </wp:positionH>
+            <wp:positionV relativeFrom="paragraph">
+              <wp:posOffset>251460</wp:posOffset>
+            </wp:positionV>
+            <wp:extent cx="2878455" cy="3870960"/>
+            <wp:effectExtent l="0" t="0" r="0" b="0"/>
+            <wp:wrapNone/>
+            <wp:docPr id="2" name="Imagen 2"/>
+            <wp:cNvGraphicFramePr>
+              <a:graphicFrameLocks xmlns:a="http://schemas.openxmlformats.org/drawingml/2006/main" noChangeAspect="1"/>
+            </wp:cNvGraphicFramePr>
+            <a:graphic xmlns:a="http://schemas.openxmlformats.org/drawingml/2006/main">
+              <a:graphicData uri="http://schemas.openxmlformats.org/drawingml/2006/picture">
+                <pic:pic xmlns:pic="http://schemas.openxmlformats.org/drawingml/2006/picture">
+                  <pic:nvPicPr>
+                    <pic:cNvPr id="2" name="Agregar_Hardware.JPG"/>
+                    <pic:cNvPicPr/>
+                  </pic:nvPicPr>
+                  <pic:blipFill>
+                    <a:blip r:embed="rId9">
+                      <a:extLst>
+                        <a:ext uri="{28A0092B-C50C-407E-A947-70E740481C1C}">
+                          <a14:useLocalDpi xmlns:a14="http://schemas.microsoft.com/office/drawing/2010/main" val="0"/>
+                        </a:ext>
+                      </a:extLst>
+                    </a:blip>
+                    <a:stretch>
+                      <a:fillRect/>
+                    </a:stretch>
+                  </pic:blipFill>
+                  <pic:spPr>
+                    <a:xfrm>
+                      <a:off x="0" y="0"/>
+                      <a:ext cx="2878455" cy="3870960"/>
+                    </a:xfrm>
+                    <a:prstGeom prst="rect">
+                      <a:avLst/>
+                    </a:prstGeom>
+                  </pic:spPr>
+                </pic:pic>
+              </a:graphicData>
+            </a:graphic>
+            <wp14:sizeRelH relativeFrom="margin">
+              <wp14:pctWidth>0</wp14:pctWidth>
+            </wp14:sizeRelH>
+            <wp14:sizeRelV relativeFrom="margin">
+              <wp14:pctHeight>0</wp14:pctHeight>
+            </wp14:sizeRelV>
+          </wp:anchor>
+        </w:drawing>
+      </w:r>
+      <w:r>
+        <w:br w:type="page"/>
+      </w:r>
+    </w:p>
+    <w:p>
+      <w:r>
+        <w:rPr>
+          <w:noProof/>
+        </w:rPr>
+        <w:lastRenderedPageBreak/>
+        <mc:AlternateContent>
+          <mc:Choice Requires="wps">
+            <w:drawing>
+              <wp:anchor distT="0" distB="0" distL="114300" distR="114300" simplePos="0" relativeHeight="251675648" behindDoc="0" locked="0" layoutInCell="1" allowOverlap="1" wp14:anchorId="6132C494" wp14:editId="73AC41AC">
+                <wp:simplePos x="0" y="0"/>
+                <wp:positionH relativeFrom="column">
+                  <wp:posOffset>280035</wp:posOffset>
+                </wp:positionH>
+                <wp:positionV relativeFrom="paragraph">
+                  <wp:posOffset>6644005</wp:posOffset>
+                </wp:positionV>
+                <wp:extent cx="5052060" cy="635"/>
+                <wp:effectExtent l="0" t="0" r="0" b="0"/>
+                <wp:wrapTopAndBottom/>
+                <wp:docPr id="12" name="Cuadro de texto 12"/>
+                <wp:cNvGraphicFramePr/>
+                <a:graphic xmlns:a="http://schemas.openxmlformats.org/drawingml/2006/main">
+                  <a:graphicData uri="http://schemas.microsoft.com/office/word/2010/wordprocessingShape">
+                    <wps:wsp>
+                      <wps:cNvSpPr txBox="1"/>
+                      <wps:spPr>
+                        <a:xfrm>
+                          <a:off x="0" y="0"/>
+                          <a:ext cx="5052060" cy="635"/>
+                        </a:xfrm>
+                        <a:prstGeom prst="rect">
+                          <a:avLst/>
+                        </a:prstGeom>
+                        <a:solidFill>
+                          <a:prstClr val="white"/>
+                        </a:solidFill>
+                        <a:ln>
+                          <a:noFill/>
+                        </a:ln>
+                      </wps:spPr>
+                      <wps:txbx>
+                        <w:txbxContent>
+                          <w:p>
+                            <w:pPr>
+                              <w:pStyle w:val="Descripcin"/>
+                              <w:rPr>
+                                <w:noProof/>
+                              </w:rPr>
+                            </w:pPr>
+                            <w:bookmarkStart w:id="0" w:name="_GoBack"/>
+                            <w:bookmarkEnd w:id="0"/>
+                            <w:r>
+                              <w:t>Message_Cambios</w:t>
+                            </w:r>
+                          </w:p>
+                        </w:txbxContent>
+                      </wps:txbx>
+                      <wps:bodyPr rot="0" spcFirstLastPara="0" vertOverflow="overflow" horzOverflow="overflow" vert="horz" wrap="square" lIns="0" tIns="0" rIns="0" bIns="0" numCol="1" spcCol="0" rtlCol="0" fromWordArt="0" anchor="t" anchorCtr="0" forceAA="0" compatLnSpc="1">
+                        <a:prstTxWarp prst="textNoShape">
+                          <a:avLst/>
+                        </a:prstTxWarp>
+                        <a:spAutoFit/>
+                      </wps:bodyPr>
+                    </wps:wsp>
+                  </a:graphicData>
+                </a:graphic>
+              </wp:anchor>
+            </w:drawing>
+          </mc:Choice>
+          <mc:Fallback>
+            <w:pict>
+              <v:shape w14:anchorId="6132C494" id="Cuadro de texto 12" o:spid="_x0000_s1029" type="#_x0000_t202" style="position:absolute;margin-left:22.05pt;margin-top:523.15pt;width:397.8pt;height:.05pt;z-index:251675648;visibility:visible;mso-wrap-style:square;mso-wrap-distance-left:9pt;mso-wrap-distance-top:0;mso-wrap-distance-right:9pt;mso-wrap-distance-bottom:0;mso-position-horizontal:absolute;mso-position-horizontal-relative:text;mso-position-vertical:absolute;mso-position-vertical-relative:text;v-text-anchor:top" o:gfxdata="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" stroked="f">
+                <v:textbox style="mso-fit-shape-to-text:t" inset="0,0,0,0">
+                  <w:txbxContent>
+                    <w:p>
+                      <w:pPr>
+                        <w:pStyle w:val="Descripcin"/>
+                        <w:rPr>
+                          <w:noProof/>
+                        </w:rPr>
+                      </w:pPr>
+                      <w:bookmarkStart w:id="1" w:name="_GoBack"/>
+                      <w:bookmarkEnd w:id="1"/>
+                      <w:r>
+                        <w:t>Message_Cambios</w:t>
+                      </w:r>
+                    </w:p>
+                  </w:txbxContent>
+                </v:textbox>
+                <w10:wrap type="topAndBottom"/>
+              </v:shape>
+            </w:pict>
+          </mc:Fallback>
+        </mc:AlternateContent>
+      </w:r>
+      <w:r>
+        <w:rPr>
+          <w:noProof/>
+        </w:rPr>
+        <w:drawing>
+          <wp:anchor distT="0" distB="0" distL="114300" distR="114300" simplePos="0" relativeHeight="251663360" behindDoc="0" locked="0" layoutInCell="1" allowOverlap="1">
+            <wp:simplePos x="0" y="0"/>
+            <wp:positionH relativeFrom="margin">
+              <wp:align>center</wp:align>
+            </wp:positionH>
+            <wp:positionV relativeFrom="paragraph">
+              <wp:posOffset>4662805</wp:posOffset>
+            </wp:positionV>
+            <wp:extent cx="5052183" cy="1924050"/>
+            <wp:effectExtent l="0" t="0" r="0" b="0"/>
+            <wp:wrapTopAndBottom/>
+            <wp:docPr id="6" name="Imagen 6"/>
+            <wp:cNvGraphicFramePr>
+              <a:graphicFrameLocks xmlns:a="http://schemas.openxmlformats.org/drawingml/2006/main" noChangeAspect="1"/>
+            </wp:cNvGraphicFramePr>
+            <a:graphic xmlns:a="http://schemas.openxmlformats.org/drawingml/2006/main">
+              <a:graphicData uri="http://schemas.openxmlformats.org/drawingml/2006/picture">
+                <pic:pic xmlns:pic="http://schemas.openxmlformats.org/drawingml/2006/picture">
+                  <pic:nvPicPr>
+                    <pic:cNvPr id="6" name="Menssage_Cambios.JPG"/>
+                    <pic:cNvPicPr/>
+                  </pic:nvPicPr>
+                  <pic:blipFill>
+                    <a:blip r:embed="rId10">
+                      <a:extLst>
+                        <a:ext uri="{28A0092B-C50C-407E-A947-70E740481C1C}">
+                          <a14:useLocalDpi xmlns:a14="http://schemas.microsoft.com/office/drawing/2010/main" val="0"/>
+                        </a:ext>
+                      </a:extLst>
+                    </a:blip>
+                    <a:stretch>
+                      <a:fillRect/>
+                    </a:stretch>
+                  </pic:blipFill>
+                  <pic:spPr>
+                    <a:xfrm>
+                      <a:off x="0" y="0"/>
+                      <a:ext cx="5052183" cy="1924050"/>
+                    </a:xfrm>
+                    <a:prstGeom prst="rect">
+                      <a:avLst/>
+                    </a:prstGeom>
+                  </pic:spPr>
+                </pic:pic>
+              </a:graphicData>
+            </a:graphic>
+          </wp:anchor>
+        </w:drawing>
+      </w:r>
+      <w:r>
+        <w:rPr>
+          <w:noProof/>
+        </w:rPr>
+        <mc:AlternateContent>
+          <mc:Choice Requires="wps">
+            <w:drawing>
+              <wp:anchor distT="0" distB="0" distL="114300" distR="114300" simplePos="0" relativeHeight="251673600" behindDoc="0" locked="0" layoutInCell="1" allowOverlap="1" wp14:anchorId="45B6A4AD" wp14:editId="0AD855F8">
+                <wp:simplePos x="0" y="0"/>
+                <wp:positionH relativeFrom="column">
+                  <wp:posOffset>243840</wp:posOffset>
+                </wp:positionH>
+                <wp:positionV relativeFrom="paragraph">
+                  <wp:posOffset>4434205</wp:posOffset>
+                </wp:positionV>
+                <wp:extent cx="5118735" cy="635"/>
+                <wp:effectExtent l="0" t="0" r="0" b="0"/>
+                <wp:wrapTopAndBottom/>
+                <wp:docPr id="11" name="Cuadro de texto 11"/>
+                <wp:cNvGraphicFramePr/>
+                <a:graphic xmlns:a="http://schemas.openxmlformats.org/drawingml/2006/main">
+                  <a:graphicData uri="http://schemas.microsoft.com/office/word/2010/wordprocessingShape">
+                    <wps:wsp>
+                      <wps:cNvSpPr txBox="1"/>
+                      <wps:spPr>
+                        <a:xfrm>
+                          <a:off x="0" y="0"/>
+                          <a:ext cx="5118735" cy="635"/>
+                        </a:xfrm>
+                        <a:prstGeom prst="rect">
+                          <a:avLst/>
+                        </a:prstGeom>
+                        <a:solidFill>
+                          <a:prstClr val="white"/>
+                        </a:solidFill>
+                        <a:ln>
+                          <a:noFill/>
+                        </a:ln>
+                      </wps:spPr>
+                      <wps:txbx>
+                        <w:txbxContent>
+                          <w:p>
+                            <w:pPr>
+                              <w:pStyle w:val="Descripcin"/>
+                              <w:rPr>
+                                <w:noProof/>
+                              </w:rPr>
+                            </w:pPr>
+                            <w:proofErr w:type="spellStart"/>
+                            <w:r>
+                              <w:t>Message_HEliminado</w:t>
+                            </w:r>
+                            <w:proofErr w:type="spellEnd"/>
+                          </w:p>
+                        </w:txbxContent>
+                      </wps:txbx>
+                      <wps:bodyPr rot="0" spcFirstLastPara="0" vertOverflow="overflow" horzOverflow="overflow" vert="horz" wrap="square" lIns="0" tIns="0" rIns="0" bIns="0" numCol="1" spcCol="0" rtlCol="0" fromWordArt="0" anchor="t" anchorCtr="0" forceAA="0" compatLnSpc="1">
+                        <a:prstTxWarp prst="textNoShape">
+                          <a:avLst/>
+                        </a:prstTxWarp>
+                        <a:spAutoFit/>
+                      </wps:bodyPr>
+                    </wps:wsp>
+                  </a:graphicData>
+                </a:graphic>
+              </wp:anchor>
+            </w:drawing>
+          </mc:Choice>
+          <mc:Fallback>
+            <w:pict>
+              <v:shape w14:anchorId="45B6A4AD" id="Cuadro de texto 11" o:spid="_x0000_s1030" type="#_x0000_t202" style="position:absolute;margin-left:19.2pt;margin-top:349.15pt;width:403.05pt;height:.05pt;z-index:251673600;visibility:visible;mso-wrap-style:square;mso-wrap-distance-left:9pt;mso-wrap-distance-top:0;mso-wrap-distance-right:9pt;mso-wrap-distance-bottom:0;mso-position-horizontal:absolute;mso-position-horizontal-relative:text;mso-position-vertical:absolute;mso-position-vertical-relative:text;v-text-anchor:top" o:gfxdata="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" stroked="f">
+                <v:textbox style="mso-fit-shape-to-text:t" inset="0,0,0,0">
+                  <w:txbxContent>
+                    <w:p>
+                      <w:pPr>
+                        <w:pStyle w:val="Descripcin"/>
+                        <w:rPr>
+                          <w:noProof/>
+                        </w:rPr>
+                      </w:pPr>
+                      <w:proofErr w:type="spellStart"/>
+                      <w:r>
+                        <w:t>Message_HEliminado</w:t>
+                      </w:r>
+                      <w:proofErr w:type="spellEnd"/>
+                    </w:p>
+                  </w:txbxContent>
+                </v:textbox>
+                <w10:wrap type="topAndBottom"/>
+              </v:shape>
+            </w:pict>
+          </mc:Fallback>
+        </mc:AlternateContent>
+      </w:r>
+      <w:r>
+        <w:rPr>
+          <w:noProof/>
+        </w:rPr>
+        <w:drawing>
+          <wp:anchor distT="0" distB="0" distL="114300" distR="114300" simplePos="0" relativeHeight="251662336" behindDoc="0" locked="0" layoutInCell="1" allowOverlap="1">
+            <wp:simplePos x="0" y="0"/>
+            <wp:positionH relativeFrom="margin">
+              <wp:align>center</wp:align>
+            </wp:positionH>
+            <wp:positionV relativeFrom="paragraph">
+              <wp:posOffset>2433955</wp:posOffset>
+            </wp:positionV>
+            <wp:extent cx="5118735" cy="1943100"/>
+            <wp:effectExtent l="0" t="0" r="5715" b="0"/>
+            <wp:wrapTopAndBottom/>
+            <wp:docPr id="5" name="Imagen 5"/>
+            <wp:cNvGraphicFramePr>
+              <a:graphicFrameLocks xmlns:a="http://schemas.openxmlformats.org/drawingml/2006/main" noChangeAspect="1"/>
+            </wp:cNvGraphicFramePr>
+            <a:graphic xmlns:a="http://schemas.openxmlformats.org/drawingml/2006/main">
+              <a:graphicData uri="http://schemas.openxmlformats.org/drawingml/2006/picture">
+                <pic:pic xmlns:pic="http://schemas.openxmlformats.org/drawingml/2006/picture">
+                  <pic:nvPicPr>
+                    <pic:cNvPr id="5" name="Message_HEliminado.JPG"/>
+                    <pic:cNvPicPr/>
+                  </pic:nvPicPr>
+                  <pic:blipFill>
+                    <a:blip r:embed="rId11">
+                      <a:extLst>
+                        <a:ext uri="{28A0092B-C50C-407E-A947-70E740481C1C}">
+                          <a14:useLocalDpi xmlns:a14="http://schemas.microsoft.com/office/drawing/2010/main" val="0"/>
+                        </a:ext>
+                      </a:extLst>
+                    </a:blip>
+                    <a:stretch>
+                      <a:fillRect/>
+                    </a:stretch>
+                  </pic:blipFill>
+                  <pic:spPr>
+                    <a:xfrm>
+                      <a:off x="0" y="0"/>
+                      <a:ext cx="5118735" cy="1943100"/>
+                    </a:xfrm>
+                    <a:prstGeom prst="rect">
+                      <a:avLst/>
+                    </a:prstGeom>
+                  </pic:spPr>
+                </pic:pic>
+              </a:graphicData>
+            </a:graphic>
+            <wp14:sizeRelH relativeFrom="margin">
+              <wp14:pctWidth>0</wp14:pctWidth>
+            </wp14:sizeRelH>
+            <wp14:sizeRelV relativeFrom="margin">
+              <wp14:pctHeight>0</wp14:pctHeight>
+            </wp14:sizeRelV>
+          </wp:anchor>
+        </w:drawing>
+      </w:r>
+      <w:r>
+        <w:rPr>
+          <w:noProof/>
+        </w:rPr>
+        <mc:AlternateContent>
+          <mc:Choice Requires="wps">
+            <w:drawing>
+              <wp:anchor distT="0" distB="0" distL="114300" distR="114300" simplePos="0" relativeHeight="251671552" behindDoc="0" locked="0" layoutInCell="1" allowOverlap="1" wp14:anchorId="71542B31" wp14:editId="4509EADD">
+                <wp:simplePos x="0" y="0"/>
+                <wp:positionH relativeFrom="column">
+                  <wp:posOffset>253365</wp:posOffset>
+                </wp:positionH>
+                <wp:positionV relativeFrom="paragraph">
+                  <wp:posOffset>2038350</wp:posOffset>
+                </wp:positionV>
+                <wp:extent cx="5102860" cy="635"/>
+                <wp:effectExtent l="0" t="0" r="0" b="0"/>
+                <wp:wrapTopAndBottom/>
+                <wp:docPr id="10" name="Cuadro de texto 10"/>
+                <wp:cNvGraphicFramePr/>
+                <a:graphic xmlns:a="http://schemas.openxmlformats.org/drawingml/2006/main">
+                  <a:graphicData uri="http://schemas.microsoft.com/office/word/2010/wordprocessingShape">
+                    <wps:wsp>
+                      <wps:cNvSpPr txBox="1"/>
+                      <wps:spPr>
+                        <a:xfrm>
+                          <a:off x="0" y="0"/>
+                          <a:ext cx="5102860" cy="635"/>
+                        </a:xfrm>
+                        <a:prstGeom prst="rect">
+                          <a:avLst/>
+                        </a:prstGeom>
+                        <a:solidFill>
+                          <a:prstClr val="white"/>
+                        </a:solidFill>
+                        <a:ln>
+                          <a:noFill/>
+                        </a:ln>
+                      </wps:spPr>
+                      <wps:txbx>
+                        <w:txbxContent>
+                          <w:p>
+                            <w:pPr>
+                              <w:pStyle w:val="Descripcin"/>
+                              <w:rPr>
+                                <w:noProof/>
+                              </w:rPr>
+                            </w:pPr>
+                            <w:proofErr w:type="spellStart"/>
+                            <w:r>
+                              <w:t>Message</w:t>
+                            </w:r>
+                            <w:proofErr w:type="spellEnd"/>
+                          </w:p>
+                        </w:txbxContent>
+                      </wps:txbx>
+                      <wps:bodyPr rot="0" spcFirstLastPara="0" vertOverflow="overflow" horzOverflow="overflow" vert="horz" wrap="square" lIns="0" tIns="0" rIns="0" bIns="0" numCol="1" spcCol="0" rtlCol="0" fromWordArt="0" anchor="t" anchorCtr="0" forceAA="0" compatLnSpc="1">
+                        <a:prstTxWarp prst="textNoShape">
+                          <a:avLst/>
+                        </a:prstTxWarp>
+                        <a:spAutoFit/>
+                      </wps:bodyPr>
+                    </wps:wsp>
+                  </a:graphicData>
+                </a:graphic>
+              </wp:anchor>
+            </w:drawing>
+          </mc:Choice>
+          <mc:Fallback>
+            <w:pict>
+              <v:shape w14:anchorId="71542B31" id="Cuadro de texto 10" o:spid="_x0000_s1031" type="#_x0000_t202" style="position:absolute;margin-left:19.95pt;margin-top:160.5pt;width:401.8pt;height:.05pt;z-index:251671552;visibility:visible;mso-wrap-style:square;mso-wrap-distance-left:9pt;mso-wrap-distance-top:0;mso-wrap-distance-right:9pt;mso-wrap-distance-bottom:0;mso-position-horizontal:absolute;mso-position-horizontal-relative:text;mso-position-vertical:absolute;mso-position-vertical-relative:text;v-text-anchor:top" o:gfxdata="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" stroked="f">
+                <v:textbox style="mso-fit-shape-to-text:t" inset="0,0,0,0">
+                  <w:txbxContent>
+                    <w:p>
+                      <w:pPr>
+                        <w:pStyle w:val="Descripcin"/>
+                        <w:rPr>
+                          <w:noProof/>
+                        </w:rPr>
+                      </w:pPr>
+                      <w:proofErr w:type="spellStart"/>
+                      <w:r>
+                        <w:t>Message</w:t>
+                      </w:r>
+                      <w:proofErr w:type="spellEnd"/>
+                    </w:p>
+                  </w:txbxContent>
+                </v:textbox>
+                <w10:wrap type="topAndBottom"/>
+              </v:shape>
+            </w:pict>
+          </mc:Fallback>
+        </mc:AlternateContent>
+      </w:r>
+      <w:r>
+        <w:rPr>
+          <w:noProof/>
+        </w:rPr>
+        <w:drawing>
+          <wp:anchor distT="0" distB="0" distL="114300" distR="114300" simplePos="0" relativeHeight="251661312" behindDoc="0" locked="0" layoutInCell="1" allowOverlap="1">
+            <wp:simplePos x="0" y="0"/>
+            <wp:positionH relativeFrom="margin">
+              <wp:align>center</wp:align>
+            </wp:positionH>
+            <wp:positionV relativeFrom="paragraph">
+              <wp:posOffset>0</wp:posOffset>
+            </wp:positionV>
+            <wp:extent cx="5103471" cy="1981200"/>
+            <wp:effectExtent l="0" t="0" r="2540" b="0"/>
+            <wp:wrapTopAndBottom/>
+            <wp:docPr id="4" name="Imagen 4"/>
+            <wp:cNvGraphicFramePr>
+              <a:graphicFrameLocks xmlns:a="http://schemas.openxmlformats.org/drawingml/2006/main" noChangeAspect="1"/>
+            </wp:cNvGraphicFramePr>
+            <a:graphic xmlns:a="http://schemas.openxmlformats.org/drawingml/2006/main">
+              <a:graphicData uri="http://schemas.openxmlformats.org/drawingml/2006/picture">
+                <pic:pic xmlns:pic="http://schemas.openxmlformats.org/drawingml/2006/picture">
+                  <pic:nvPicPr>
+                    <pic:cNvPr id="4" name="Message.JPG"/>
+                    <pic:cNvPicPr/>
+                  </pic:nvPicPr>
+                  <pic:blipFill>
+                    <a:blip r:embed="rId12">
+                      <a:extLst>
+                        <a:ext uri="{28A0092B-C50C-407E-A947-70E740481C1C}">
+                          <a14:useLocalDpi xmlns:a14="http://schemas.microsoft.com/office/drawing/2010/main" val="0"/>
+                        </a:ext>
+                      </a:extLst>
+                    </a:blip>
+                    <a:stretch>
+                      <a:fillRect/>
+                    </a:stretch>
+                  </pic:blipFill>
+                  <pic:spPr>
+                    <a:xfrm>
+                      <a:off x="0" y="0"/>
+                      <a:ext cx="5103471" cy="1981200"/>
+                    </a:xfrm>
+                    <a:prstGeom prst="rect">
+                      <a:avLst/>
+                    </a:prstGeom>
+                  </pic:spPr>
+                </pic:pic>
+              </a:graphicData>
+            </a:graphic>
+          </wp:anchor>
+        </w:drawing>
+      </w:r>
+    </w:p>
     <w:sectPr>
       <w:pgSz w:w="12240" w:h="15840"/>
       <w:pgMar w:top="1417" w:right="1701" w:bottom="1417" w:left="1701" w:header="708" w:footer="708" w:gutter="0"/>
@@ -2384,6 +3571,56 @@
     </w:sectPr>
   </w:body>
 </w:document>
+</file>
+
+<file path=word/endnotes.xml><?xml version="1.0" encoding="utf-8"?>
+<w:endnotes xmlns:wpc="http://schemas.microsoft.com/office/word/2010/wordprocessingCanvas" xmlns:cx="http://schemas.microsoft.com/office/drawing/2014/chartex" xmlns:cx1="http://schemas.microsoft.com/office/drawing/2015/9/8/chartex" xmlns:cx2="http://schemas.microsoft.com/office/drawing/2015/10/21/chartex" xmlns:cx3="http://schemas.microsoft.com/office/drawing/2016/5/9/chartex" xmlns:cx4="http://schemas.microsoft.com/office/drawing/2016/5/10/chartex" xmlns:cx5="http://schemas.microsoft.com/office/drawing/2016/5/11/chartex" xmlns:cx6="http://schemas.microsoft.com/office/drawing/2016/5/12/chartex" xmlns:cx7="http://schemas.microsoft.com/office/drawing/2016/5/13/chartex" xmlns:cx8="http://schemas.microsoft.com/office/drawing/2016/5/14/chartex" xmlns:mc="http://schemas.openxmlformats.org/markup-compatibility/2006" xmlns:aink="http://schemas.microsoft.com/office/drawing/2016/ink" xmlns:am3d="http://schemas.microsoft.com/office/drawing/2017/model3d" xmlns:o="urn:schemas-microsoft-com:office:office" xmlns:r="http://schemas.openxmlformats.org/officeDocument/2006/relationships" xmlns:m="http://schemas.openxmlformats.org/officeDocument/2006/math" xmlns:v="urn:schemas-microsoft-com:vml" xmlns:wp14="http://schemas.microsoft.com/office/word/2010/wordprocessingDrawing" xmlns:wp="http://schemas.openxmlformats.org/drawingml/2006/wordprocessingDrawing" xmlns:w10="urn:schemas-microsoft-com:office:word" xmlns:w="http://schemas.openxmlformats.org/wordprocessingml/2006/main" xmlns:w14="http://schemas.microsoft.com/office/word/2010/wordml" xmlns:w15="http://schemas.microsoft.com/office/word/2012/wordml" xmlns:w16cid="http://schemas.microsoft.com/office/word/2016/wordml/cid" xmlns:w16se="http://schemas.microsoft.com/office/word/2015/wordml/symex" xmlns:wpg="http://schemas.microsoft.com/office/word/2010/wordprocessingGroup" xmlns:wpi="http://schemas.microsoft.com/office/word/2010/wordprocessingInk" xmlns:wne="http://schemas.microsoft.com/office/word/2006/wordml" xmlns:wps="http://schemas.microsoft.com/office/word/2010/wordprocessingShape" mc:Ignorable="w14 w15 w16se w16cid wp14">
+  <w:endnote w:type="separator" w:id="-1">
+    <w:p>
+      <w:pPr>
+        <w:spacing w:after="0" w:line="240" w:lineRule="auto"/>
+      </w:pPr>
+      <w:r>
+        <w:separator/>
+      </w:r>
+    </w:p>
+  </w:endnote>
+  <w:endnote w:type="continuationSeparator" w:id="0">
+    <w:p>
+      <w:pPr>
+        <w:spacing w:after="0" w:line="240" w:lineRule="auto"/>
+      </w:pPr>
+      <w:r>
+        <w:continuationSeparator/>
+      </w:r>
+    </w:p>
+  </w:endnote>
+</w:endnotes>
+</file>
+
+<file path=word/footnotes.xml><?xml version="1.0" encoding="utf-8"?>
+<w:footnotes xmlns:wpc="http://schemas.microsoft.com/office/word/2010/wordprocessingCanvas" xmlns:cx="http://schemas.microsoft.com/office/drawing/2014/chartex" xmlns:cx1="http://schemas.microsoft.com/office/drawing/2015/9/8/chartex" xmlns:cx2="http://schemas.microsoft.com/office/drawing/2015/10/21/chartex" xmlns:cx3="http://schemas.microsoft.com/office/drawing/2016/5/9/chartex" xmlns:cx4="http://schemas.microsoft.com/office/drawing/2016/5/10/chartex" xmlns:cx5="http://schemas.microsoft.com/office/drawing/2016/5/11/chartex" xmlns:cx6="http://schemas.microsoft.com/office/drawing/2016/5/12/chartex" xmlns:cx7="http://schemas.microsoft.com/office/drawing/2016/5/13/chartex" xmlns:cx8="http://schemas.microsoft.com/office/drawing/2016/5/14/chartex" xmlns:mc="http://schemas.openxmlformats.org/markup-compatibility/2006" xmlns:aink="http://schemas.microsoft.com/office/drawing/2016/ink" xmlns:am3d="http://schemas.microsoft.com/office/drawing/2017/model3d" xmlns:o="urn:schemas-microsoft-com:office:office" xmlns:r="http://schemas.openxmlformats.org/officeDocument/2006/relationships" xmlns:m="http://schemas.openxmlformats.org/officeDocument/2006/math" xmlns:v="urn:schemas-microsoft-com:vml" xmlns:wp14="http://schemas.microsoft.com/office/word/2010/wordprocessingDrawing" xmlns:wp="http://schemas.openxmlformats.org/drawingml/2006/wordprocessingDrawing" xmlns:w10="urn:schemas-microsoft-com:office:word" xmlns:w="http://schemas.openxmlformats.org/wordprocessingml/2006/main" xmlns:w14="http://schemas.microsoft.com/office/word/2010/wordml" xmlns:w15="http://schemas.microsoft.com/office/word/2012/wordml" xmlns:w16cid="http://schemas.microsoft.com/office/word/2016/wordml/cid" xmlns:w16se="http://schemas.microsoft.com/office/word/2015/wordml/symex" xmlns:wpg="http://schemas.microsoft.com/office/word/2010/wordprocessingGroup" xmlns:wpi="http://schemas.microsoft.com/office/word/2010/wordprocessingInk" xmlns:wne="http://schemas.microsoft.com/office/word/2006/wordml" xmlns:wps="http://schemas.microsoft.com/office/word/2010/wordprocessingShape" mc:Ignorable="w14 w15 w16se w16cid wp14">
+  <w:footnote w:type="separator" w:id="-1">
+    <w:p>
+      <w:pPr>
+        <w:spacing w:after="0" w:line="240" w:lineRule="auto"/>
+      </w:pPr>
+      <w:r>
+        <w:separator/>
+      </w:r>
+    </w:p>
+  </w:footnote>
+  <w:footnote w:type="continuationSeparator" w:id="0">
+    <w:p>
+      <w:pPr>
+        <w:spacing w:after="0" w:line="240" w:lineRule="auto"/>
+      </w:pPr>
+      <w:r>
+        <w:continuationSeparator/>
+      </w:r>
+    </w:p>
+  </w:footnote>
+</w:footnotes>
 </file>
 
 <file path=word/numbering.xml><?xml version="1.0" encoding="utf-8"?>
@@ -4981,6 +6218,77 @@
       <w:color w:val="808080"/>
     </w:rPr>
   </w:style>
+  <w:style w:type="paragraph" w:styleId="Encabezado">
+    <w:name w:val="header"/>
+    <w:basedOn w:val="Normal"/>
+    <w:link w:val="EncabezadoCar"/>
+    <w:uiPriority w:val="99"/>
+    <w:unhideWhenUsed/>
+    <w:rsid w:val="004132BA"/>
+    <w:pPr>
+      <w:tabs>
+        <w:tab w:val="center" w:pos="4419"/>
+        <w:tab w:val="right" w:pos="8838"/>
+      </w:tabs>
+      <w:spacing w:after="0" w:line="240" w:lineRule="auto"/>
+    </w:pPr>
+  </w:style>
+  <w:style w:type="character" w:customStyle="1" w:styleId="EncabezadoCar">
+    <w:name w:val="Encabezado Car"/>
+    <w:basedOn w:val="Fuentedeprrafopredeter"/>
+    <w:link w:val="Encabezado"/>
+    <w:uiPriority w:val="99"/>
+    <w:rsid w:val="004132BA"/>
+    <w:rPr>
+      <w:rFonts w:eastAsiaTheme="minorEastAsia"/>
+      <w:lang w:eastAsia="es-MX"/>
+    </w:rPr>
+  </w:style>
+  <w:style w:type="paragraph" w:styleId="Piedepgina">
+    <w:name w:val="footer"/>
+    <w:basedOn w:val="Normal"/>
+    <w:link w:val="PiedepginaCar"/>
+    <w:uiPriority w:val="99"/>
+    <w:unhideWhenUsed/>
+    <w:rsid w:val="004132BA"/>
+    <w:pPr>
+      <w:tabs>
+        <w:tab w:val="center" w:pos="4419"/>
+        <w:tab w:val="right" w:pos="8838"/>
+      </w:tabs>
+      <w:spacing w:after="0" w:line="240" w:lineRule="auto"/>
+    </w:pPr>
+  </w:style>
+  <w:style w:type="character" w:customStyle="1" w:styleId="PiedepginaCar">
+    <w:name w:val="Pie de página Car"/>
+    <w:basedOn w:val="Fuentedeprrafopredeter"/>
+    <w:link w:val="Piedepgina"/>
+    <w:uiPriority w:val="99"/>
+    <w:rsid w:val="004132BA"/>
+    <w:rPr>
+      <w:rFonts w:eastAsiaTheme="minorEastAsia"/>
+      <w:lang w:eastAsia="es-MX"/>
+    </w:rPr>
+  </w:style>
+  <w:style w:type="paragraph" w:styleId="Descripcin">
+    <w:name w:val="caption"/>
+    <w:basedOn w:val="Normal"/>
+    <w:next w:val="Normal"/>
+    <w:uiPriority w:val="35"/>
+    <w:unhideWhenUsed/>
+    <w:qFormat/>
+    <w:rsid w:val="009B4882"/>
+    <w:pPr>
+      <w:spacing w:line="240" w:lineRule="auto"/>
+    </w:pPr>
+    <w:rPr>
+      <w:i/>
+      <w:iCs/>
+      <w:color w:val="44546A" w:themeColor="text2"/>
+      <w:sz w:val="18"/>
+      <w:szCs w:val="18"/>
+    </w:rPr>
+  </w:style>
 </w:styles>
 </file>
 
@@ -5104,12 +6412,16 @@
     <w:rsid w:val="00191E7B"/>
     <w:rsid w:val="002E5829"/>
     <w:rsid w:val="003F55CF"/>
+    <w:rsid w:val="00512E03"/>
     <w:rsid w:val="006454D7"/>
+    <w:rsid w:val="00927961"/>
     <w:rsid w:val="009965E4"/>
     <w:rsid w:val="009B577E"/>
     <w:rsid w:val="00C07211"/>
     <w:rsid w:val="00C76E5E"/>
+    <w:rsid w:val="00CC5415"/>
     <w:rsid w:val="00CC63DA"/>
+    <w:rsid w:val="00D07F07"/>
   </w:rsids>
   <m:mathPr>
     <m:mathFont m:val="Cambria Math"/>

</xml_diff>